<commit_message>
include differences and complete indicator list
</commit_message>
<xml_diff>
--- a/H2R_R_Script_Instructions.docx
+++ b/H2R_R_Script_Instructions.docx
@@ -504,9 +504,40 @@
         </w:rPr>
       </w:pPr>
       <w:r>
-        <w:rPr>
-          <w:b/>
-        </w:rPr>
+        <w:t xml:space="preserve">A copy of </w:t>
+      </w:r>
+      <w:r>
+        <w:rPr>
+          <w:b/>
+        </w:rPr>
+        <w:t xml:space="preserve">the last month’s </w:t>
+      </w:r>
+      <w:r>
+        <w:t>LGA-level aggregated results</w:t>
+      </w:r>
+      <w:r>
+        <w:t xml:space="preserve"> (.csv)</w:t>
+      </w:r>
+      <w:r>
+        <w:t xml:space="preserve"> should be placed in this folder.</w:t>
+      </w:r>
+    </w:p>
+    <w:p>
+      <w:pPr>
+        <w:pStyle w:val="ListParagraph"/>
+        <w:numPr>
+          <w:ilvl w:val="2"/>
+          <w:numId w:val="11"/>
+        </w:numPr>
+        <w:rPr>
+          <w:b/>
+        </w:rPr>
+      </w:pPr>
+      <w:r>
+        <w:rPr>
+          <w:b/>
+        </w:rPr>
+        <w:lastRenderedPageBreak/>
         <w:t xml:space="preserve">processed_ranked_outputs: </w:t>
       </w:r>
       <w:r>
@@ -517,15 +548,32 @@
       <w:pPr>
         <w:rPr>
           <w:b/>
-        </w:rPr>
-      </w:pPr>
-      <w:r>
-        <w:rPr>
-          <w:b/>
-          <w:sz w:val="28"/>
-          <w:szCs w:val="28"/>
-        </w:rPr>
-        <w:lastRenderedPageBreak/>
+          <w:sz w:val="28"/>
+          <w:szCs w:val="28"/>
+        </w:rPr>
+      </w:pPr>
+    </w:p>
+    <w:p>
+      <w:pPr>
+        <w:rPr>
+          <w:b/>
+          <w:sz w:val="28"/>
+          <w:szCs w:val="28"/>
+        </w:rPr>
+      </w:pPr>
+    </w:p>
+    <w:p>
+      <w:pPr>
+        <w:rPr>
+          <w:b/>
+        </w:rPr>
+      </w:pPr>
+      <w:r>
+        <w:rPr>
+          <w:b/>
+          <w:sz w:val="28"/>
+          <w:szCs w:val="28"/>
+        </w:rPr>
         <w:t xml:space="preserve">STEP </w:t>
       </w:r>
       <w:r>
@@ -628,8 +676,6 @@
       <w:r>
         <w:t>NOTE: In this case the “folder” in the cleaning log should be defined as “Raw_Data” (this is where the KoBo output is located).</w:t>
       </w:r>
-      <w:bookmarkStart w:id="0" w:name="_GoBack"/>
-      <w:bookmarkEnd w:id="0"/>
     </w:p>
     <w:p>
       <w:pPr>
@@ -990,6 +1036,69 @@
         </w:numPr>
       </w:pPr>
       <w:r>
+        <w:t>NOTE: IN THE RAW DA</w:t>
+      </w:r>
+      <w:r>
+        <w:t>TA, CHANGE “</w:t>
+      </w:r>
+      <w:r>
+        <w:t>N_info_source</w:t>
+      </w:r>
+      <w:r>
+        <w:t>” to</w:t>
+      </w:r>
+      <w:r>
+        <w:t xml:space="preserve"> </w:t>
+      </w:r>
+      <w:r>
+        <w:t>“</w:t>
+      </w:r>
+      <w:r>
+        <w:t>N_info_source_main</w:t>
+      </w:r>
+      <w:r>
+        <w:t>”</w:t>
+      </w:r>
+    </w:p>
+    <w:p>
+      <w:pPr>
+        <w:pStyle w:val="ListParagraph"/>
+        <w:numPr>
+          <w:ilvl w:val="1"/>
+          <w:numId w:val="5"/>
+        </w:numPr>
+      </w:pPr>
+      <w:r>
+        <w:t>This ensures the ranking function works properly.</w:t>
+      </w:r>
+    </w:p>
+    <w:p>
+      <w:pPr>
+        <w:pStyle w:val="ListParagraph"/>
+        <w:numPr>
+          <w:ilvl w:val="1"/>
+          <w:numId w:val="5"/>
+        </w:numPr>
+        <w:rPr>
+          <w:b/>
+        </w:rPr>
+      </w:pPr>
+      <w:r>
+        <w:rPr>
+          <w:b/>
+        </w:rPr>
+        <w:t>Please change the name in the tool to avoid this manual effort.</w:t>
+      </w:r>
+    </w:p>
+    <w:p>
+      <w:pPr>
+        <w:pStyle w:val="ListParagraph"/>
+        <w:numPr>
+          <w:ilvl w:val="0"/>
+          <w:numId w:val="5"/>
+        </w:numPr>
+      </w:pPr>
+      <w:r>
         <w:t>Set the working directory to the “Raw_to_Cleaning_Process” folder.</w:t>
       </w:r>
     </w:p>
@@ -1301,24 +1410,6 @@
           <w:szCs w:val="28"/>
         </w:rPr>
       </w:pPr>
-    </w:p>
-    <w:p>
-      <w:pPr>
-        <w:rPr>
-          <w:b/>
-          <w:sz w:val="28"/>
-          <w:szCs w:val="28"/>
-        </w:rPr>
-      </w:pPr>
-    </w:p>
-    <w:p>
-      <w:pPr>
-        <w:rPr>
-          <w:b/>
-          <w:sz w:val="28"/>
-          <w:szCs w:val="28"/>
-        </w:rPr>
-      </w:pPr>
       <w:r>
         <w:rPr>
           <w:b/>
@@ -1439,13 +1530,31 @@
         </w:numPr>
       </w:pPr>
       <w:r>
-        <w:t>Define the year of the dataset (2019= “19”);</w:t>
-      </w:r>
-      <w:r>
-        <w:t xml:space="preserve"> </w:t>
-      </w:r>
-      <w:r>
-        <w:t>write “ALL” if data combining multiple months.</w:t>
+        <w:t>Define a “short name”</w:t>
+      </w:r>
+      <w:r>
+        <w:t xml:space="preserve"> of for the settlement-level aggregation output file.</w:t>
+      </w:r>
+    </w:p>
+    <w:p>
+      <w:pPr>
+        <w:pStyle w:val="ListParagraph"/>
+        <w:numPr>
+          <w:ilvl w:val="1"/>
+          <w:numId w:val="6"/>
+        </w:numPr>
+        <w:rPr>
+          <w:b/>
+        </w:rPr>
+      </w:pPr>
+      <w:r>
+        <w:t xml:space="preserve">Output files have the prefix “consensus” to indicate that this </w:t>
+      </w:r>
+      <w:r>
+        <w:rPr>
+          <w:b/>
+        </w:rPr>
+        <w:t xml:space="preserve">is a settlement-level file based on the consensus of many KIs. </w:t>
       </w:r>
     </w:p>
     <w:p>
@@ -1457,7 +1566,13 @@
         </w:numPr>
       </w:pPr>
       <w:r>
-        <w:t>Define the month of the dataset (June = “06”); write “ALL” if data combining multiple months.</w:t>
+        <w:t>Define the year of the dataset (2019= “19”);</w:t>
+      </w:r>
+      <w:r>
+        <w:t xml:space="preserve"> </w:t>
+      </w:r>
+      <w:r>
+        <w:t>write “ALL” if data combining multiple months.</w:t>
       </w:r>
     </w:p>
     <w:p>
@@ -1469,6 +1584,18 @@
         </w:numPr>
       </w:pPr>
       <w:r>
+        <w:t>Define the month of the dataset (June = “06”); write “ALL” if data combining multiple months.</w:t>
+      </w:r>
+    </w:p>
+    <w:p>
+      <w:pPr>
+        <w:pStyle w:val="ListParagraph"/>
+        <w:numPr>
+          <w:ilvl w:val="0"/>
+          <w:numId w:val="6"/>
+        </w:numPr>
+      </w:pPr>
+      <w:r>
         <w:t>Define the threshold (percentage) of settlements per-ward to qualify for “enough” to be flagg</w:t>
       </w:r>
       <w:r>
@@ -1494,10 +1621,10 @@
           <w:szCs w:val="28"/>
         </w:rPr>
         <w:drawing>
-          <wp:inline distT="0" distB="0" distL="0" distR="0" wp14:anchorId="296714DF" wp14:editId="5FC932E7">
-            <wp:extent cx="5652135" cy="2914835"/>
-            <wp:effectExtent l="0" t="0" r="12065" b="6350"/>
-            <wp:docPr id="4" name="Picture 4"/>
+          <wp:inline distT="0" distB="0" distL="0" distR="0" wp14:anchorId="28BB3624" wp14:editId="1207C086">
+            <wp:extent cx="5943600" cy="2937510"/>
+            <wp:effectExtent l="0" t="0" r="0" b="8890"/>
+            <wp:docPr id="1" name="Picture 1"/>
             <wp:cNvGraphicFramePr>
               <a:graphicFrameLocks xmlns:a="http://schemas.openxmlformats.org/drawingml/2006/main" noChangeAspect="1"/>
             </wp:cNvGraphicFramePr>
@@ -1505,7 +1632,7 @@
               <a:graphicData uri="http://schemas.openxmlformats.org/drawingml/2006/picture">
                 <pic:pic xmlns:pic="http://schemas.openxmlformats.org/drawingml/2006/picture">
                   <pic:nvPicPr>
-                    <pic:cNvPr id="4" name="Screen Shot 2019-07-16 at 8.50.48 PM.png"/>
+                    <pic:cNvPr id="1" name="Screen Shot 2019-08-31 at 3.05.25 PM.png"/>
                     <pic:cNvPicPr/>
                   </pic:nvPicPr>
                   <pic:blipFill>
@@ -1523,7 +1650,7 @@
                   <pic:spPr>
                     <a:xfrm>
                       <a:off x="0" y="0"/>
-                      <a:ext cx="5657198" cy="2917446"/>
+                      <a:ext cx="5943600" cy="2937510"/>
                     </a:xfrm>
                     <a:prstGeom prst="rect">
                       <a:avLst/>
@@ -1645,33 +1772,6 @@
     <w:p>
       <w:pPr>
         <w:rPr>
-          <w:b/>
-          <w:sz w:val="28"/>
-          <w:szCs w:val="28"/>
-        </w:rPr>
-      </w:pPr>
-    </w:p>
-    <w:p>
-      <w:pPr>
-        <w:rPr>
-          <w:b/>
-          <w:sz w:val="28"/>
-          <w:szCs w:val="28"/>
-        </w:rPr>
-      </w:pPr>
-    </w:p>
-    <w:p>
-      <w:pPr>
-        <w:rPr>
-          <w:b/>
-          <w:sz w:val="28"/>
-          <w:szCs w:val="28"/>
-        </w:rPr>
-      </w:pPr>
-    </w:p>
-    <w:p>
-      <w:pPr>
-        <w:rPr>
           <w:sz w:val="28"/>
           <w:szCs w:val="28"/>
         </w:rPr>
@@ -1755,7 +1855,13 @@
         </w:numPr>
       </w:pPr>
       <w:r>
-        <w:t>Set the working directory to the “parent” folder (“H2R_June”).</w:t>
+        <w:t>Set the working directory t</w:t>
+      </w:r>
+      <w:r>
+        <w:t>o the “parent” folder (“H2R_August</w:t>
+      </w:r>
+      <w:r>
+        <w:t>”).</w:t>
       </w:r>
     </w:p>
     <w:p>
@@ -1825,10 +1931,10 @@
           <w:szCs w:val="28"/>
         </w:rPr>
         <w:drawing>
-          <wp:inline distT="0" distB="0" distL="0" distR="0" wp14:anchorId="00A3A331" wp14:editId="53621B71">
-            <wp:extent cx="5194935" cy="1811012"/>
+          <wp:inline distT="0" distB="0" distL="0" distR="0" wp14:anchorId="151A977B" wp14:editId="740537A8">
+            <wp:extent cx="5943600" cy="2084070"/>
             <wp:effectExtent l="0" t="0" r="0" b="0"/>
-            <wp:docPr id="6" name="Picture 6"/>
+            <wp:docPr id="4" name="Picture 4"/>
             <wp:cNvGraphicFramePr>
               <a:graphicFrameLocks xmlns:a="http://schemas.openxmlformats.org/drawingml/2006/main" noChangeAspect="1"/>
             </wp:cNvGraphicFramePr>
@@ -1836,7 +1942,7 @@
               <a:graphicData uri="http://schemas.openxmlformats.org/drawingml/2006/picture">
                 <pic:pic xmlns:pic="http://schemas.openxmlformats.org/drawingml/2006/picture">
                   <pic:nvPicPr>
-                    <pic:cNvPr id="6" name="Screen Shot 2019-07-16 at 8.52.53 PM.png"/>
+                    <pic:cNvPr id="4" name="Screen Shot 2019-08-31 at 3.08.42 PM.png"/>
                     <pic:cNvPicPr/>
                   </pic:nvPicPr>
                   <pic:blipFill>
@@ -1854,7 +1960,7 @@
                   <pic:spPr>
                     <a:xfrm>
                       <a:off x="0" y="0"/>
-                      <a:ext cx="5221894" cy="1820410"/>
+                      <a:ext cx="5943600" cy="2084070"/>
                     </a:xfrm>
                     <a:prstGeom prst="rect">
                       <a:avLst/>
@@ -1868,60 +1974,6 @@
       </w:r>
     </w:p>
     <w:p/>
-    <w:p>
-      <w:pPr>
-        <w:rPr>
-          <w:b/>
-          <w:sz w:val="28"/>
-          <w:szCs w:val="28"/>
-        </w:rPr>
-      </w:pPr>
-    </w:p>
-    <w:p>
-      <w:pPr>
-        <w:rPr>
-          <w:b/>
-          <w:sz w:val="28"/>
-          <w:szCs w:val="28"/>
-        </w:rPr>
-      </w:pPr>
-    </w:p>
-    <w:p>
-      <w:pPr>
-        <w:rPr>
-          <w:b/>
-          <w:sz w:val="28"/>
-          <w:szCs w:val="28"/>
-        </w:rPr>
-      </w:pPr>
-    </w:p>
-    <w:p>
-      <w:pPr>
-        <w:rPr>
-          <w:b/>
-          <w:sz w:val="28"/>
-          <w:szCs w:val="28"/>
-        </w:rPr>
-      </w:pPr>
-    </w:p>
-    <w:p>
-      <w:pPr>
-        <w:rPr>
-          <w:b/>
-          <w:sz w:val="28"/>
-          <w:szCs w:val="28"/>
-        </w:rPr>
-      </w:pPr>
-    </w:p>
-    <w:p>
-      <w:pPr>
-        <w:rPr>
-          <w:b/>
-          <w:sz w:val="28"/>
-          <w:szCs w:val="28"/>
-        </w:rPr>
-      </w:pPr>
-    </w:p>
     <w:p>
       <w:pPr>
         <w:rPr>
@@ -2480,7 +2532,21 @@
           <w:sz w:val="28"/>
           <w:szCs w:val="28"/>
         </w:rPr>
-        <w:t>Rank multiple option indicators using</w:t>
+        <w:t>Rank multiple option indicators</w:t>
+      </w:r>
+      <w:r>
+        <w:rPr>
+          <w:sz w:val="28"/>
+          <w:szCs w:val="28"/>
+        </w:rPr>
+        <w:t>, add GIS map links, add the complete list of indicators, and calculate month-over-month raw differences (month-last_month)</w:t>
+      </w:r>
+      <w:r>
+        <w:rPr>
+          <w:sz w:val="28"/>
+          <w:szCs w:val="28"/>
+        </w:rPr>
+        <w:t xml:space="preserve"> using</w:t>
       </w:r>
       <w:r>
         <w:rPr>
@@ -2508,7 +2574,7 @@
         <w:rPr>
           <w:b/>
         </w:rPr>
-        <w:t xml:space="preserve">. </w:t>
+        <w:t xml:space="preserve"> </w:t>
       </w:r>
     </w:p>
     <w:p>
@@ -2532,7 +2598,13 @@
         </w:numPr>
       </w:pPr>
       <w:r>
-        <w:t>Define the name of .csv file with the aggregated data.</w:t>
+        <w:t xml:space="preserve">Define the name of .csv file with the aggregated </w:t>
+      </w:r>
+      <w:r>
+        <w:t xml:space="preserve">(LGA or Ward-level) </w:t>
+      </w:r>
+      <w:r>
+        <w:t>data.</w:t>
       </w:r>
     </w:p>
     <w:p>
@@ -2556,7 +2628,13 @@
         </w:numPr>
       </w:pPr>
       <w:r>
-        <w:t>Define whether to report counts of percentages.</w:t>
+        <w:t>Def</w:t>
+      </w:r>
+      <w:r>
+        <w:t xml:space="preserve">ine whether to report counts or </w:t>
+      </w:r>
+      <w:r>
+        <w:t>percentages.</w:t>
       </w:r>
     </w:p>
     <w:p>
@@ -2566,27 +2644,54 @@
           <w:ilvl w:val="0"/>
           <w:numId w:val="14"/>
         </w:numPr>
-        <w:rPr>
+      </w:pPr>
+      <w:r>
+        <w:t>Define the name of last month’s LGA/Ward results file, which should be copied in the current month’s “Indicator_Ranking” folder.</w:t>
+      </w:r>
+    </w:p>
+    <w:p>
+      <w:pPr>
+        <w:pStyle w:val="ListParagraph"/>
+        <w:numPr>
+          <w:ilvl w:val="0"/>
+          <w:numId w:val="14"/>
+        </w:numPr>
+      </w:pPr>
+      <w:r>
+        <w:t xml:space="preserve">Define the name of the GIS settlement-level excel file and sheet (should not change). </w:t>
+      </w:r>
+    </w:p>
+    <w:p>
+      <w:pPr>
+        <w:pStyle w:val="ListParagraph"/>
+        <w:rPr>
+          <w:b/>
           <w:i/>
         </w:rPr>
       </w:pPr>
       <w:r>
+        <w:rPr>
+          <w:b/>
+        </w:rPr>
         <w:t xml:space="preserve">The remaining parameters of the function will be defined </w:t>
       </w:r>
       <w:r>
         <w:rPr>
+          <w:b/>
           <w:i/>
         </w:rPr>
         <w:t xml:space="preserve">as long as the folder structure is </w:t>
       </w:r>
       <w:r>
         <w:rPr>
+          <w:b/>
           <w:i/>
         </w:rPr>
         <w:t>exactly</w:t>
       </w:r>
       <w:r>
         <w:rPr>
+          <w:b/>
           <w:i/>
         </w:rPr>
         <w:t xml:space="preserve"> followed. </w:t>
@@ -2601,10 +2706,10 @@
           <w:noProof/>
         </w:rPr>
         <w:drawing>
-          <wp:inline distT="0" distB="0" distL="0" distR="0" wp14:anchorId="279BF3FA" wp14:editId="24EB86A7">
-            <wp:extent cx="5943600" cy="1592580"/>
-            <wp:effectExtent l="0" t="0" r="0" b="7620"/>
-            <wp:docPr id="1" name="Picture 1"/>
+          <wp:inline distT="0" distB="0" distL="0" distR="0" wp14:anchorId="0253FA00" wp14:editId="69A21F97">
+            <wp:extent cx="4623435" cy="1855795"/>
+            <wp:effectExtent l="0" t="0" r="0" b="0"/>
+            <wp:docPr id="15" name="Picture 15"/>
             <wp:cNvGraphicFramePr>
               <a:graphicFrameLocks xmlns:a="http://schemas.openxmlformats.org/drawingml/2006/main" noChangeAspect="1"/>
             </wp:cNvGraphicFramePr>
@@ -2612,7 +2717,7 @@
               <a:graphicData uri="http://schemas.openxmlformats.org/drawingml/2006/picture">
                 <pic:pic xmlns:pic="http://schemas.openxmlformats.org/drawingml/2006/picture">
                   <pic:nvPicPr>
-                    <pic:cNvPr id="1" name="Screen Shot 2019-07-18 at 7.15.59 PM.png"/>
+                    <pic:cNvPr id="15" name="Screen Shot 2019-08-31 at 3.12.49 PM.png"/>
                     <pic:cNvPicPr/>
                   </pic:nvPicPr>
                   <pic:blipFill>
@@ -2630,7 +2735,7 @@
                   <pic:spPr>
                     <a:xfrm>
                       <a:off x="0" y="0"/>
-                      <a:ext cx="5943600" cy="1592580"/>
+                      <a:ext cx="4646962" cy="1865239"/>
                     </a:xfrm>
                     <a:prstGeom prst="rect">
                       <a:avLst/>
@@ -2668,11 +2773,68 @@
           <w:i/>
         </w:rPr>
       </w:pPr>
-      <w:r>
-        <w:rPr>
-          <w:b/>
+    </w:p>
+    <w:p>
+      <w:pPr>
+        <w:rPr>
           <w:i/>
         </w:rPr>
+      </w:pPr>
+      <w:r>
+        <w:rPr>
+          <w:b/>
+          <w:i/>
+        </w:rPr>
+        <w:t>Output</w:t>
+      </w:r>
+      <w:r>
+        <w:rPr>
+          <w:i/>
+        </w:rPr>
+        <w:t xml:space="preserve">: </w:t>
+      </w:r>
+      <w:r>
+        <w:rPr>
+          <w:i/>
+        </w:rPr>
+        <w:t>AN UPDATED AGGREGATED DATASET WITH RANKED VARIABLES WILL BE FOUND IN THE FOLDER WHERE THE AGGREGATED DATASET IS FOUND (i.e., “</w:t>
+      </w:r>
+      <w:r>
+        <w:rPr>
+          <w:i/>
+        </w:rPr>
+        <w:t>LGA_Result if “geo_agg”</w:t>
+      </w:r>
+      <w:r>
+        <w:rPr>
+          <w:i/>
+        </w:rPr>
+        <w:t xml:space="preserve"> </w:t>
+      </w:r>
+      <w:r>
+        <w:rPr>
+          <w:i/>
+        </w:rPr>
+        <w:t>= “LGA”</w:t>
+      </w:r>
+      <w:r>
+        <w:rPr>
+          <w:i/>
+        </w:rPr>
+        <w:t>)</w:t>
+      </w:r>
+    </w:p>
+    <w:p>
+      <w:pPr>
+        <w:rPr>
+          <w:i/>
+        </w:rPr>
+      </w:pPr>
+      <w:r>
+        <w:rPr>
+          <w:b/>
+          <w:i/>
+        </w:rPr>
         <w:t>NOTE</w:t>
       </w:r>
       <w:r>
@@ -2822,6 +2984,477 @@
           <w:sz w:val="28"/>
           <w:szCs w:val="28"/>
         </w:rPr>
+      </w:pPr>
+    </w:p>
+    <w:p>
+      <w:pPr>
+        <w:rPr>
+          <w:b/>
+          <w:sz w:val="28"/>
+          <w:szCs w:val="28"/>
+        </w:rPr>
+      </w:pPr>
+    </w:p>
+    <w:p>
+      <w:pPr>
+        <w:rPr>
+          <w:b/>
+          <w:sz w:val="28"/>
+          <w:szCs w:val="28"/>
+        </w:rPr>
+      </w:pPr>
+    </w:p>
+    <w:p>
+      <w:pPr>
+        <w:rPr>
+          <w:b/>
+          <w:sz w:val="28"/>
+          <w:szCs w:val="28"/>
+        </w:rPr>
+      </w:pPr>
+    </w:p>
+    <w:p>
+      <w:pPr>
+        <w:rPr>
+          <w:b/>
+          <w:sz w:val="28"/>
+          <w:szCs w:val="28"/>
+        </w:rPr>
+      </w:pPr>
+    </w:p>
+    <w:p>
+      <w:pPr>
+        <w:rPr>
+          <w:b/>
+          <w:sz w:val="28"/>
+          <w:szCs w:val="28"/>
+        </w:rPr>
+      </w:pPr>
+    </w:p>
+    <w:p>
+      <w:pPr>
+        <w:rPr>
+          <w:b/>
+          <w:sz w:val="28"/>
+          <w:szCs w:val="28"/>
+        </w:rPr>
+      </w:pPr>
+    </w:p>
+    <w:p>
+      <w:pPr>
+        <w:rPr>
+          <w:b/>
+          <w:sz w:val="28"/>
+          <w:szCs w:val="28"/>
+        </w:rPr>
+      </w:pPr>
+    </w:p>
+    <w:p>
+      <w:pPr>
+        <w:rPr>
+          <w:b/>
+          <w:sz w:val="28"/>
+          <w:szCs w:val="28"/>
+        </w:rPr>
+      </w:pPr>
+      <w:r>
+        <w:rPr>
+          <w:b/>
+          <w:sz w:val="28"/>
+          <w:szCs w:val="28"/>
+        </w:rPr>
+        <w:t>INDICATORS_TO_RANK</w:t>
+      </w:r>
+      <w:r>
+        <w:rPr>
+          <w:b/>
+          <w:sz w:val="28"/>
+          <w:szCs w:val="28"/>
+        </w:rPr>
+        <w:t xml:space="preserve">.xlsx </w:t>
+      </w:r>
+    </w:p>
+    <w:p>
+      <w:r>
+        <w:t>The Excel file m</w:t>
+      </w:r>
+      <w:r>
+        <w:t>ust be</w:t>
+      </w:r>
+      <w:r>
+        <w:t xml:space="preserve"> located</w:t>
+      </w:r>
+      <w:r>
+        <w:t xml:space="preserve"> inside the “Indicator_Ranking” folder.</w:t>
+      </w:r>
+      <w:r>
+        <w:t xml:space="preserve"> It should be structured as follows:</w:t>
+      </w:r>
+    </w:p>
+    <w:p>
+      <w:pPr>
+        <w:pStyle w:val="ListParagraph"/>
+        <w:numPr>
+          <w:ilvl w:val="0"/>
+          <w:numId w:val="15"/>
+        </w:numPr>
+      </w:pPr>
+      <w:r>
+        <w:t>One</w:t>
+      </w:r>
+      <w:r>
+        <w:t xml:space="preserve"> sheet must be named “</w:t>
+      </w:r>
+      <w:r>
+        <w:t>name_change</w:t>
+      </w:r>
+      <w:r>
+        <w:t xml:space="preserve">” and contain two columns, one titled “old_names” and the other named “new_names.” </w:t>
+      </w:r>
+    </w:p>
+    <w:p>
+      <w:pPr>
+        <w:pStyle w:val="ListParagraph"/>
+        <w:numPr>
+          <w:ilvl w:val="1"/>
+          <w:numId w:val="15"/>
+        </w:numPr>
+      </w:pPr>
+      <w:r>
+        <w:t>“old_names” is the way that the indicator &amp; answer option column header combination is delivered in the aggregated LGA/Ward-level data.</w:t>
+      </w:r>
+    </w:p>
+    <w:p>
+      <w:pPr>
+        <w:pStyle w:val="ListParagraph"/>
+        <w:numPr>
+          <w:ilvl w:val="1"/>
+          <w:numId w:val="15"/>
+        </w:numPr>
+      </w:pPr>
+      <w:r>
+        <w:t>“new_names” is the meaning of the answer option in a format readable for deliverables (i.e., data-merge).</w:t>
+      </w:r>
+    </w:p>
+    <w:p>
+      <w:pPr>
+        <w:jc w:val="center"/>
+      </w:pPr>
+      <w:r>
+        <w:rPr>
+          <w:noProof/>
+        </w:rPr>
+        <w:drawing>
+          <wp:inline distT="0" distB="0" distL="0" distR="0" wp14:anchorId="7C1ACFC3" wp14:editId="1C1037C8">
+            <wp:extent cx="4509135" cy="2321048"/>
+            <wp:effectExtent l="0" t="0" r="12065" b="0"/>
+            <wp:docPr id="11" name="Picture 11"/>
+            <wp:cNvGraphicFramePr>
+              <a:graphicFrameLocks xmlns:a="http://schemas.openxmlformats.org/drawingml/2006/main" noChangeAspect="1"/>
+            </wp:cNvGraphicFramePr>
+            <a:graphic xmlns:a="http://schemas.openxmlformats.org/drawingml/2006/main">
+              <a:graphicData uri="http://schemas.openxmlformats.org/drawingml/2006/picture">
+                <pic:pic xmlns:pic="http://schemas.openxmlformats.org/drawingml/2006/picture">
+                  <pic:nvPicPr>
+                    <pic:cNvPr id="11" name="Screen Shot 2019-07-29 at 7.35.42 PM.png"/>
+                    <pic:cNvPicPr/>
+                  </pic:nvPicPr>
+                  <pic:blipFill>
+                    <a:blip r:embed="rId20">
+                      <a:extLst>
+                        <a:ext uri="{28A0092B-C50C-407E-A947-70E740481C1C}">
+                          <a14:useLocalDpi xmlns:a14="http://schemas.microsoft.com/office/drawing/2010/main" val="0"/>
+                        </a:ext>
+                      </a:extLst>
+                    </a:blip>
+                    <a:stretch>
+                      <a:fillRect/>
+                    </a:stretch>
+                  </pic:blipFill>
+                  <pic:spPr>
+                    <a:xfrm>
+                      <a:off x="0" y="0"/>
+                      <a:ext cx="4530180" cy="2331881"/>
+                    </a:xfrm>
+                    <a:prstGeom prst="rect">
+                      <a:avLst/>
+                    </a:prstGeom>
+                  </pic:spPr>
+                </pic:pic>
+              </a:graphicData>
+            </a:graphic>
+          </wp:inline>
+        </w:drawing>
+      </w:r>
+    </w:p>
+    <w:p>
+      <w:r>
+        <w:rPr>
+          <w:b/>
+        </w:rPr>
+        <w:t>NOTE</w:t>
+      </w:r>
+      <w:r>
+        <w:t>: “old_names” must match the answer options as display</w:t>
+      </w:r>
+      <w:r>
+        <w:t>ed in the aggregated data file, including suffixes such as “_TRUE”—so that it removes the suffix.</w:t>
+      </w:r>
+    </w:p>
+    <w:p/>
+    <w:p>
+      <w:pPr>
+        <w:pStyle w:val="ListParagraph"/>
+        <w:numPr>
+          <w:ilvl w:val="0"/>
+          <w:numId w:val="15"/>
+        </w:numPr>
+      </w:pPr>
+      <w:r>
+        <w:t>One sheet must be named “</w:t>
+      </w:r>
+      <w:r>
+        <w:t>list_to_rank</w:t>
+      </w:r>
+      <w:r>
+        <w:t>” and contain one</w:t>
+      </w:r>
+      <w:r>
+        <w:t xml:space="preserve"> column</w:t>
+      </w:r>
+      <w:r>
+        <w:t xml:space="preserve"> with no column header. </w:t>
+      </w:r>
+    </w:p>
+    <w:p>
+      <w:pPr>
+        <w:pStyle w:val="ListParagraph"/>
+        <w:numPr>
+          <w:ilvl w:val="1"/>
+          <w:numId w:val="15"/>
+        </w:numPr>
+      </w:pPr>
+      <w:r>
+        <w:t>The content</w:t>
+      </w:r>
+      <w:r>
+        <w:t xml:space="preserve"> </w:t>
+      </w:r>
+      <w:r>
+        <w:t>is</w:t>
+      </w:r>
+      <w:r>
+        <w:t xml:space="preserve"> simply a list of the indicators that must be ranked</w:t>
+      </w:r>
+      <w:r>
+        <w:t>, as they are found in the aggregated dataset</w:t>
+      </w:r>
+      <w:r>
+        <w:t>.</w:t>
+      </w:r>
+      <w:r>
+        <w:t xml:space="preserve"> </w:t>
+      </w:r>
+    </w:p>
+    <w:p>
+      <w:pPr>
+        <w:pStyle w:val="ListParagraph"/>
+        <w:numPr>
+          <w:ilvl w:val="1"/>
+          <w:numId w:val="15"/>
+        </w:numPr>
+      </w:pPr>
+      <w:r>
+        <w:rPr>
+          <w:b/>
+        </w:rPr>
+        <w:t>NOTE</w:t>
+      </w:r>
+      <w:r>
+        <w:t>: This is the indicator and NOT the</w:t>
+      </w:r>
+      <w:r>
+        <w:t xml:space="preserve"> answer option. For example, the column “</w:t>
+      </w:r>
+      <w:r>
+        <w:t>E_</w:t>
+      </w:r>
+      <w:r>
+        <w:t>current_activities_</w:t>
+      </w:r>
+      <w:r>
+        <w:t>fishing_TRUE</w:t>
+      </w:r>
+      <w:r>
+        <w:t>”</w:t>
+      </w:r>
+      <w:r>
+        <w:t xml:space="preserve"> indicates that fishing is a current livelihood activity. However, we </w:t>
+      </w:r>
+      <w:r>
+        <w:t>need all the current activity options, so we simply add “E_current_activities” to the list to select all the answer options.</w:t>
+      </w:r>
+    </w:p>
+    <w:p>
+      <w:pPr>
+        <w:jc w:val="center"/>
+      </w:pPr>
+      <w:r>
+        <w:rPr>
+          <w:noProof/>
+        </w:rPr>
+        <w:drawing>
+          <wp:inline distT="0" distB="0" distL="0" distR="0" wp14:anchorId="5CDF5225" wp14:editId="71225A47">
+            <wp:extent cx="2377359" cy="2900892"/>
+            <wp:effectExtent l="0" t="0" r="10795" b="0"/>
+            <wp:docPr id="13" name="Picture 13"/>
+            <wp:cNvGraphicFramePr>
+              <a:graphicFrameLocks xmlns:a="http://schemas.openxmlformats.org/drawingml/2006/main" noChangeAspect="1"/>
+            </wp:cNvGraphicFramePr>
+            <a:graphic xmlns:a="http://schemas.openxmlformats.org/drawingml/2006/main">
+              <a:graphicData uri="http://schemas.openxmlformats.org/drawingml/2006/picture">
+                <pic:pic xmlns:pic="http://schemas.openxmlformats.org/drawingml/2006/picture">
+                  <pic:nvPicPr>
+                    <pic:cNvPr id="13" name="Screen Shot 2019-07-29 at 7.58.30 PM.png"/>
+                    <pic:cNvPicPr/>
+                  </pic:nvPicPr>
+                  <pic:blipFill>
+                    <a:blip r:embed="rId21">
+                      <a:extLst>
+                        <a:ext uri="{28A0092B-C50C-407E-A947-70E740481C1C}">
+                          <a14:useLocalDpi xmlns:a14="http://schemas.microsoft.com/office/drawing/2010/main" val="0"/>
+                        </a:ext>
+                      </a:extLst>
+                    </a:blip>
+                    <a:stretch>
+                      <a:fillRect/>
+                    </a:stretch>
+                  </pic:blipFill>
+                  <pic:spPr>
+                    <a:xfrm>
+                      <a:off x="0" y="0"/>
+                      <a:ext cx="2403632" cy="2932951"/>
+                    </a:xfrm>
+                    <a:prstGeom prst="rect">
+                      <a:avLst/>
+                    </a:prstGeom>
+                  </pic:spPr>
+                </pic:pic>
+              </a:graphicData>
+            </a:graphic>
+          </wp:inline>
+        </w:drawing>
+      </w:r>
+    </w:p>
+    <w:p>
+      <w:pPr>
+        <w:jc w:val="center"/>
+      </w:pPr>
+    </w:p>
+    <w:p>
+      <w:pPr>
+        <w:pStyle w:val="ListParagraph"/>
+        <w:numPr>
+          <w:ilvl w:val="0"/>
+          <w:numId w:val="15"/>
+        </w:numPr>
+      </w:pPr>
+      <w:r>
+        <w:t>One sheet must be named “</w:t>
+      </w:r>
+      <w:r>
+        <w:t>complete_response_list</w:t>
+      </w:r>
+      <w:r>
+        <w:t xml:space="preserve">” and contain </w:t>
+      </w:r>
+      <w:r>
+        <w:t>one columns with no column header.</w:t>
+      </w:r>
+    </w:p>
+    <w:p>
+      <w:pPr>
+        <w:pStyle w:val="ListParagraph"/>
+        <w:numPr>
+          <w:ilvl w:val="1"/>
+          <w:numId w:val="15"/>
+        </w:numPr>
+      </w:pPr>
+      <w:r>
+        <w:t xml:space="preserve">The </w:t>
+      </w:r>
+      <w:r>
+        <w:t>first</w:t>
+      </w:r>
+      <w:r>
+        <w:t xml:space="preserve"> and only</w:t>
+      </w:r>
+      <w:r>
+        <w:t xml:space="preserve"> column </w:t>
+      </w:r>
+      <w:r>
+        <w:t>contains all</w:t>
+      </w:r>
+      <w:r>
+        <w:t xml:space="preserve"> the KoBo-output</w:t>
+      </w:r>
+      <w:r>
+        <w:t xml:space="preserve"> styled names </w:t>
+      </w:r>
+      <w:r>
+        <w:rPr>
+          <w:b/>
+        </w:rPr>
+        <w:t xml:space="preserve">for every possible </w:t>
+      </w:r>
+      <w:r>
+        <w:rPr>
+          <w:b/>
+        </w:rPr>
+        <w:t xml:space="preserve">relevant </w:t>
+      </w:r>
+      <w:r>
+        <w:rPr>
+          <w:b/>
+        </w:rPr>
+        <w:t>answer option</w:t>
+      </w:r>
+      <w:r>
+        <w:t xml:space="preserve"> (except “no_response” and “dont_know). </w:t>
+      </w:r>
+    </w:p>
+    <w:p>
+      <w:pPr>
+        <w:pStyle w:val="ListParagraph"/>
+        <w:numPr>
+          <w:ilvl w:val="1"/>
+          <w:numId w:val="15"/>
+        </w:numPr>
+      </w:pPr>
+      <w:r>
+        <w:t>To add to this list, simply write the missing KoBo-output styled name in list. I recommend to insert the option near the indicators other options in the list for organizational simplicity.</w:t>
+      </w:r>
+      <w:bookmarkStart w:id="0" w:name="_GoBack"/>
+      <w:bookmarkEnd w:id="0"/>
+    </w:p>
+    <w:p>
+      <w:pPr>
+        <w:jc w:val="center"/>
+      </w:pPr>
+    </w:p>
+    <w:p>
+      <w:pPr>
+        <w:jc w:val="center"/>
+      </w:pPr>
+    </w:p>
+    <w:p>
+      <w:pPr>
+        <w:jc w:val="center"/>
+      </w:pPr>
+    </w:p>
+    <w:p>
+      <w:pPr>
+        <w:jc w:val="center"/>
       </w:pPr>
     </w:p>
     <w:sectPr>
@@ -3679,6 +4312,119 @@
     </w:lvl>
   </w:abstractNum>
   <w:abstractNum w:abstractNumId="9">
+    <w:nsid w:val="3D0F189A"/>
+    <w:multiLevelType w:val="hybridMultilevel"/>
+    <w:tmpl w:val="1C728C54"/>
+    <w:lvl w:ilvl="0" w:tplc="04090001">
+      <w:start w:val="1"/>
+      <w:numFmt w:val="bullet"/>
+      <w:lvlText w:val=""/>
+      <w:lvlJc w:val="left"/>
+      <w:pPr>
+        <w:ind w:left="720" w:hanging="360"/>
+      </w:pPr>
+      <w:rPr>
+        <w:rFonts w:ascii="Symbol" w:hAnsi="Symbol" w:hint="default"/>
+      </w:rPr>
+    </w:lvl>
+    <w:lvl w:ilvl="1" w:tplc="04090003">
+      <w:start w:val="1"/>
+      <w:numFmt w:val="bullet"/>
+      <w:lvlText w:val="o"/>
+      <w:lvlJc w:val="left"/>
+      <w:pPr>
+        <w:ind w:left="1440" w:hanging="360"/>
+      </w:pPr>
+      <w:rPr>
+        <w:rFonts w:ascii="Courier New" w:hAnsi="Courier New" w:cs="Courier New" w:hint="default"/>
+      </w:rPr>
+    </w:lvl>
+    <w:lvl w:ilvl="2" w:tplc="04090005">
+      <w:start w:val="1"/>
+      <w:numFmt w:val="bullet"/>
+      <w:lvlText w:val=""/>
+      <w:lvlJc w:val="left"/>
+      <w:pPr>
+        <w:ind w:left="2160" w:hanging="360"/>
+      </w:pPr>
+      <w:rPr>
+        <w:rFonts w:ascii="Wingdings" w:hAnsi="Wingdings" w:hint="default"/>
+      </w:rPr>
+    </w:lvl>
+    <w:lvl w:ilvl="3" w:tplc="04090001" w:tentative="1">
+      <w:start w:val="1"/>
+      <w:numFmt w:val="bullet"/>
+      <w:lvlText w:val=""/>
+      <w:lvlJc w:val="left"/>
+      <w:pPr>
+        <w:ind w:left="2880" w:hanging="360"/>
+      </w:pPr>
+      <w:rPr>
+        <w:rFonts w:ascii="Symbol" w:hAnsi="Symbol" w:hint="default"/>
+      </w:rPr>
+    </w:lvl>
+    <w:lvl w:ilvl="4" w:tplc="04090003" w:tentative="1">
+      <w:start w:val="1"/>
+      <w:numFmt w:val="bullet"/>
+      <w:lvlText w:val="o"/>
+      <w:lvlJc w:val="left"/>
+      <w:pPr>
+        <w:ind w:left="3600" w:hanging="360"/>
+      </w:pPr>
+      <w:rPr>
+        <w:rFonts w:ascii="Courier New" w:hAnsi="Courier New" w:cs="Courier New" w:hint="default"/>
+      </w:rPr>
+    </w:lvl>
+    <w:lvl w:ilvl="5" w:tplc="04090005" w:tentative="1">
+      <w:start w:val="1"/>
+      <w:numFmt w:val="bullet"/>
+      <w:lvlText w:val=""/>
+      <w:lvlJc w:val="left"/>
+      <w:pPr>
+        <w:ind w:left="4320" w:hanging="360"/>
+      </w:pPr>
+      <w:rPr>
+        <w:rFonts w:ascii="Wingdings" w:hAnsi="Wingdings" w:hint="default"/>
+      </w:rPr>
+    </w:lvl>
+    <w:lvl w:ilvl="6" w:tplc="04090001" w:tentative="1">
+      <w:start w:val="1"/>
+      <w:numFmt w:val="bullet"/>
+      <w:lvlText w:val=""/>
+      <w:lvlJc w:val="left"/>
+      <w:pPr>
+        <w:ind w:left="5040" w:hanging="360"/>
+      </w:pPr>
+      <w:rPr>
+        <w:rFonts w:ascii="Symbol" w:hAnsi="Symbol" w:hint="default"/>
+      </w:rPr>
+    </w:lvl>
+    <w:lvl w:ilvl="7" w:tplc="04090003" w:tentative="1">
+      <w:start w:val="1"/>
+      <w:numFmt w:val="bullet"/>
+      <w:lvlText w:val="o"/>
+      <w:lvlJc w:val="left"/>
+      <w:pPr>
+        <w:ind w:left="5760" w:hanging="360"/>
+      </w:pPr>
+      <w:rPr>
+        <w:rFonts w:ascii="Courier New" w:hAnsi="Courier New" w:cs="Courier New" w:hint="default"/>
+      </w:rPr>
+    </w:lvl>
+    <w:lvl w:ilvl="8" w:tplc="04090005" w:tentative="1">
+      <w:start w:val="1"/>
+      <w:numFmt w:val="bullet"/>
+      <w:lvlText w:val=""/>
+      <w:lvlJc w:val="left"/>
+      <w:pPr>
+        <w:ind w:left="6480" w:hanging="360"/>
+      </w:pPr>
+      <w:rPr>
+        <w:rFonts w:ascii="Wingdings" w:hAnsi="Wingdings" w:hint="default"/>
+      </w:rPr>
+    </w:lvl>
+  </w:abstractNum>
+  <w:abstractNum w:abstractNumId="10">
     <w:nsid w:val="3F641759"/>
     <w:multiLevelType w:val="hybridMultilevel"/>
     <w:tmpl w:val="33326F54"/>
@@ -3767,7 +4513,7 @@
       </w:pPr>
     </w:lvl>
   </w:abstractNum>
-  <w:abstractNum w:abstractNumId="10">
+  <w:abstractNum w:abstractNumId="11">
     <w:nsid w:val="4FDB48AD"/>
     <w:multiLevelType w:val="hybridMultilevel"/>
     <w:tmpl w:val="33326F54"/>
@@ -3856,7 +4602,7 @@
       </w:pPr>
     </w:lvl>
   </w:abstractNum>
-  <w:abstractNum w:abstractNumId="11">
+  <w:abstractNum w:abstractNumId="12">
     <w:nsid w:val="60961A3D"/>
     <w:multiLevelType w:val="hybridMultilevel"/>
     <w:tmpl w:val="16B4381E"/>
@@ -3945,7 +4691,7 @@
       </w:pPr>
     </w:lvl>
   </w:abstractNum>
-  <w:abstractNum w:abstractNumId="12">
+  <w:abstractNum w:abstractNumId="13">
     <w:nsid w:val="64F42CBA"/>
     <w:multiLevelType w:val="hybridMultilevel"/>
     <w:tmpl w:val="9C4EE54A"/>
@@ -4058,7 +4804,7 @@
       </w:rPr>
     </w:lvl>
   </w:abstractNum>
-  <w:abstractNum w:abstractNumId="13">
+  <w:abstractNum w:abstractNumId="14">
     <w:nsid w:val="651A516A"/>
     <w:multiLevelType w:val="hybridMultilevel"/>
     <w:tmpl w:val="CBDEBDB6"/>
@@ -4151,19 +4897,19 @@
     <w:abstractNumId w:val="3"/>
   </w:num>
   <w:num w:numId="2">
-    <w:abstractNumId w:val="13"/>
+    <w:abstractNumId w:val="14"/>
   </w:num>
   <w:num w:numId="3">
     <w:abstractNumId w:val="4"/>
   </w:num>
   <w:num w:numId="4">
-    <w:abstractNumId w:val="11"/>
+    <w:abstractNumId w:val="12"/>
   </w:num>
   <w:num w:numId="5">
     <w:abstractNumId w:val="0"/>
   </w:num>
   <w:num w:numId="6">
-    <w:abstractNumId w:val="10"/>
+    <w:abstractNumId w:val="11"/>
   </w:num>
   <w:num w:numId="7">
     <w:abstractNumId w:val="8"/>
@@ -4175,10 +4921,10 @@
     <w:abstractNumId w:val="6"/>
   </w:num>
   <w:num w:numId="10">
-    <w:abstractNumId w:val="9"/>
+    <w:abstractNumId w:val="10"/>
   </w:num>
   <w:num w:numId="11">
-    <w:abstractNumId w:val="12"/>
+    <w:abstractNumId w:val="13"/>
   </w:num>
   <w:num w:numId="12">
     <w:abstractNumId w:val="1"/>
@@ -4188,6 +4934,9 @@
   </w:num>
   <w:num w:numId="14">
     <w:abstractNumId w:val="7"/>
+  </w:num>
+  <w:num w:numId="15">
+    <w:abstractNumId w:val="9"/>
   </w:num>
 </w:numbering>
 </file>
@@ -6730,129 +7479,129 @@
     </dgm:pt>
   </dgm:ptLst>
   <dgm:cxnLst>
-    <dgm:cxn modelId="{3BD0DA27-DCCC-5648-8C6E-188CADB9EB57}" type="presOf" srcId="{F4C42D53-A050-AE40-B99C-3A5C5CE4FFE4}" destId="{D7635D00-9D1B-0D44-93C6-C154BDF00147}" srcOrd="0" destOrd="0" presId="urn:microsoft.com/office/officeart/2005/8/layout/hierarchy2"/>
-    <dgm:cxn modelId="{E66139D2-AF3F-6340-879B-FDC3A4655C6B}" type="presOf" srcId="{551903B6-C315-584F-B630-6D1F49D35B04}" destId="{BFC7CD84-FB69-CE48-AF21-484B1BAA8D8E}" srcOrd="0" destOrd="0" presId="urn:microsoft.com/office/officeart/2005/8/layout/hierarchy2"/>
-    <dgm:cxn modelId="{FDB6CD48-43C4-0A4C-AC43-E0E5456FE172}" type="presOf" srcId="{F4C42D53-A050-AE40-B99C-3A5C5CE4FFE4}" destId="{170B23AE-B8F4-BD40-A9E5-097B986A3690}" srcOrd="1" destOrd="0" presId="urn:microsoft.com/office/officeart/2005/8/layout/hierarchy2"/>
-    <dgm:cxn modelId="{D6931F40-BEF6-8A47-9DD1-D2273630EBE9}" type="presOf" srcId="{9F25E43B-0317-FB48-8880-FD46A3C78935}" destId="{5759444A-B23F-8E40-ABF7-1CBBB518F9FD}" srcOrd="1" destOrd="0" presId="urn:microsoft.com/office/officeart/2005/8/layout/hierarchy2"/>
-    <dgm:cxn modelId="{770E8ECE-77E2-494E-80DA-868B91BA37EB}" type="presOf" srcId="{8507FCB8-BB4E-4F4A-AC64-AA19706AFD42}" destId="{B212B336-B9F3-7F45-8231-8A1BF34807E8}" srcOrd="0" destOrd="0" presId="urn:microsoft.com/office/officeart/2005/8/layout/hierarchy2"/>
+    <dgm:cxn modelId="{506446F3-6AAE-C04E-BCEB-61FD3BB9CF0B}" type="presOf" srcId="{239EFD49-B4C2-D74C-88D1-1EF9DD681F34}" destId="{F00AA45B-C4BB-5345-B884-4D12F4AB2FE2}" srcOrd="0" destOrd="0" presId="urn:microsoft.com/office/officeart/2005/8/layout/hierarchy2"/>
+    <dgm:cxn modelId="{D2E4F654-EB96-5544-8BCE-922D6C8181E4}" type="presOf" srcId="{4A8F722A-3890-994A-A23E-2D7CF58454D0}" destId="{25DF72DA-00F3-6D4E-BC7D-E39F1C95C96E}" srcOrd="0" destOrd="0" presId="urn:microsoft.com/office/officeart/2005/8/layout/hierarchy2"/>
+    <dgm:cxn modelId="{02499AD0-2D6D-2D42-9432-370C47D30754}" type="presOf" srcId="{17B11643-CAED-FB41-945E-BAD1B31668E0}" destId="{ABD028DA-E385-9246-A9E3-0A7D27934A29}" srcOrd="0" destOrd="0" presId="urn:microsoft.com/office/officeart/2005/8/layout/hierarchy2"/>
+    <dgm:cxn modelId="{64156D04-7320-E74A-AEE1-8A2E4C1E9B8A}" type="presOf" srcId="{FD3A6573-AE91-F749-9652-49E0E183D671}" destId="{3438D7CD-C452-A941-9FA6-20DA51D6C402}" srcOrd="1" destOrd="0" presId="urn:microsoft.com/office/officeart/2005/8/layout/hierarchy2"/>
+    <dgm:cxn modelId="{151744AD-ED62-6F46-AADE-80CF1010E9E7}" type="presOf" srcId="{17B11643-CAED-FB41-945E-BAD1B31668E0}" destId="{04476E0A-E32E-B54B-8A5F-A8ECC2D9231A}" srcOrd="1" destOrd="0" presId="urn:microsoft.com/office/officeart/2005/8/layout/hierarchy2"/>
+    <dgm:cxn modelId="{83F2C0D3-09EE-E449-B43F-83A9976CF344}" type="presOf" srcId="{F4C42D53-A050-AE40-B99C-3A5C5CE4FFE4}" destId="{D7635D00-9D1B-0D44-93C6-C154BDF00147}" srcOrd="0" destOrd="0" presId="urn:microsoft.com/office/officeart/2005/8/layout/hierarchy2"/>
+    <dgm:cxn modelId="{AA088DCB-D93B-604E-B429-5902B28576CF}" type="presOf" srcId="{521EE492-E696-D94F-997B-F15E319CD203}" destId="{B73DA658-DDF7-8144-8C81-8A4EB71379E2}" srcOrd="0" destOrd="0" presId="urn:microsoft.com/office/officeart/2005/8/layout/hierarchy2"/>
     <dgm:cxn modelId="{53AE2F0F-7BEF-0047-84A3-F7C9EB7E5E0D}" srcId="{AEE57634-E9DE-9946-AA29-A450759634AE}" destId="{AA44128B-F4B1-4340-8944-91266C90E261}" srcOrd="0" destOrd="0" parTransId="{3540F345-C072-3147-A00B-BE62286EB2DD}" sibTransId="{FBD8D4F0-0A37-9F41-B5B2-506E6F4B51D0}"/>
-    <dgm:cxn modelId="{2811E8FE-6EBC-594B-814F-FB53C7482791}" type="presOf" srcId="{FD3A6573-AE91-F749-9652-49E0E183D671}" destId="{1E89C8F4-728D-A84F-B11C-3AB0B2DC5885}" srcOrd="0" destOrd="0" presId="urn:microsoft.com/office/officeart/2005/8/layout/hierarchy2"/>
-    <dgm:cxn modelId="{AD2E722F-FFD6-8D49-B9CA-1530ADA840BE}" type="presOf" srcId="{C59DC3FA-E907-7545-ABD1-0DBADEAEA8B7}" destId="{1D800F83-7561-B74F-BFE6-5009158C6663}" srcOrd="1" destOrd="0" presId="urn:microsoft.com/office/officeart/2005/8/layout/hierarchy2"/>
-    <dgm:cxn modelId="{8FD88FF2-D854-E049-B989-17CF16318223}" type="presOf" srcId="{29906605-5ABD-9442-839E-5603BFE4E86B}" destId="{DA1A4C10-E6F4-AE4A-9A5B-6773E8AAD302}" srcOrd="0" destOrd="0" presId="urn:microsoft.com/office/officeart/2005/8/layout/hierarchy2"/>
-    <dgm:cxn modelId="{A30F1C36-182E-2F4C-A617-4CBC0B4C1B04}" type="presOf" srcId="{AA44128B-F4B1-4340-8944-91266C90E261}" destId="{C2C567C8-9D8B-754D-A1B5-6161F5AFEFFA}" srcOrd="0" destOrd="0" presId="urn:microsoft.com/office/officeart/2005/8/layout/hierarchy2"/>
-    <dgm:cxn modelId="{BB801033-96BE-ED4E-9221-0AAD37615919}" type="presOf" srcId="{4A8F722A-3890-994A-A23E-2D7CF58454D0}" destId="{861A0EF3-A021-234B-BB38-955292850A59}" srcOrd="1" destOrd="0" presId="urn:microsoft.com/office/officeart/2005/8/layout/hierarchy2"/>
-    <dgm:cxn modelId="{01618FA4-2906-CB4E-B08F-9D6B56EDF51C}" type="presOf" srcId="{B88836AF-DAD5-524E-AB0A-B3BB3009CEB0}" destId="{8FFD3DD4-0C3E-7845-A12E-517F39BCF31B}" srcOrd="0" destOrd="0" presId="urn:microsoft.com/office/officeart/2005/8/layout/hierarchy2"/>
-    <dgm:cxn modelId="{482B6D78-A428-7A45-B40E-C62BE075B9D7}" type="presOf" srcId="{84C7CDB0-F155-9947-A2D0-C233B27B1103}" destId="{53C535D7-E512-2D4F-9D41-2E6B2567D8E6}" srcOrd="0" destOrd="0" presId="urn:microsoft.com/office/officeart/2005/8/layout/hierarchy2"/>
+    <dgm:cxn modelId="{7232A41C-0D03-9E46-803C-540CB398DE86}" type="presOf" srcId="{9F25E43B-0317-FB48-8880-FD46A3C78935}" destId="{5759444A-B23F-8E40-ABF7-1CBBB518F9FD}" srcOrd="1" destOrd="0" presId="urn:microsoft.com/office/officeart/2005/8/layout/hierarchy2"/>
+    <dgm:cxn modelId="{DBEB4AB6-8A2F-5949-ADA5-9C5234E6C4C4}" type="presOf" srcId="{DC14AAF8-6877-4A49-B7F5-761D8434878C}" destId="{CF1B034B-5612-004E-BD37-564B952E580F}" srcOrd="0" destOrd="0" presId="urn:microsoft.com/office/officeart/2005/8/layout/hierarchy2"/>
+    <dgm:cxn modelId="{6B6F0475-CED8-4249-8BE8-41DF57229826}" type="presOf" srcId="{29906605-5ABD-9442-839E-5603BFE4E86B}" destId="{DA1A4C10-E6F4-AE4A-9A5B-6773E8AAD302}" srcOrd="0" destOrd="0" presId="urn:microsoft.com/office/officeart/2005/8/layout/hierarchy2"/>
+    <dgm:cxn modelId="{98311D54-0A95-E34F-AECC-2762BD301FD5}" type="presOf" srcId="{56C69989-FCE1-0043-858D-DC03E5B923AC}" destId="{4E0E0BAA-6CAC-644E-867E-D217FEB69142}" srcOrd="0" destOrd="0" presId="urn:microsoft.com/office/officeart/2005/8/layout/hierarchy2"/>
+    <dgm:cxn modelId="{D13DDC61-11CE-D949-9E35-7787FBCDB49A}" type="presOf" srcId="{3540F345-C072-3147-A00B-BE62286EB2DD}" destId="{C629F209-2229-144E-9AF2-B3530A146AA9}" srcOrd="1" destOrd="0" presId="urn:microsoft.com/office/officeart/2005/8/layout/hierarchy2"/>
+    <dgm:cxn modelId="{0C6E26E7-4428-6A4E-B786-39E46800F135}" type="presOf" srcId="{DF2E5412-AADD-824B-948E-79703CF8B90E}" destId="{C1E26EA1-8327-534C-9134-9F2E4EE6ECAB}" srcOrd="0" destOrd="0" presId="urn:microsoft.com/office/officeart/2005/8/layout/hierarchy2"/>
+    <dgm:cxn modelId="{46A848FF-509F-F14D-BD2B-D64F0E2926E9}" type="presOf" srcId="{FD3A6573-AE91-F749-9652-49E0E183D671}" destId="{1E89C8F4-728D-A84F-B11C-3AB0B2DC5885}" srcOrd="0" destOrd="0" presId="urn:microsoft.com/office/officeart/2005/8/layout/hierarchy2"/>
+    <dgm:cxn modelId="{617AF9DE-2E7E-B74E-AC31-79D15A1DC9EA}" type="presOf" srcId="{7A4E89F7-4509-494D-BE00-17C044419BF8}" destId="{61621038-6D7C-D942-B6CB-3A85CD20312E}" srcOrd="0" destOrd="0" presId="urn:microsoft.com/office/officeart/2005/8/layout/hierarchy2"/>
+    <dgm:cxn modelId="{0D455407-3EAA-EB4C-9C7A-02B83CD53CDD}" type="presOf" srcId="{9F25E43B-0317-FB48-8880-FD46A3C78935}" destId="{F9B511CB-A0B0-ED48-990A-CC390406E60E}" srcOrd="0" destOrd="0" presId="urn:microsoft.com/office/officeart/2005/8/layout/hierarchy2"/>
+    <dgm:cxn modelId="{B6106724-C195-7E4A-9063-A6150ED549FA}" type="presOf" srcId="{72365CEE-9961-2A4B-8E78-8A3A8047540D}" destId="{2056FFB2-EA4C-E446-981D-308621B31A50}" srcOrd="0" destOrd="0" presId="urn:microsoft.com/office/officeart/2005/8/layout/hierarchy2"/>
     <dgm:cxn modelId="{A16EB068-5042-E543-8A04-B9B8A7E69F59}" srcId="{29906605-5ABD-9442-839E-5603BFE4E86B}" destId="{8507FCB8-BB4E-4F4A-AC64-AA19706AFD42}" srcOrd="2" destOrd="0" parTransId="{FD3A6573-AE91-F749-9652-49E0E183D671}" sibTransId="{5746DA46-BB45-6545-BD37-A053FD693DF0}"/>
-    <dgm:cxn modelId="{FD84C9B9-6775-4F47-8650-5107131D3F31}" type="presOf" srcId="{72365CEE-9961-2A4B-8E78-8A3A8047540D}" destId="{2056FFB2-EA4C-E446-981D-308621B31A50}" srcOrd="0" destOrd="0" presId="urn:microsoft.com/office/officeart/2005/8/layout/hierarchy2"/>
-    <dgm:cxn modelId="{D846A932-DCF9-9D4B-BE35-B8A648D04233}" type="presOf" srcId="{56C69989-FCE1-0043-858D-DC03E5B923AC}" destId="{4E0E0BAA-6CAC-644E-867E-D217FEB69142}" srcOrd="0" destOrd="0" presId="urn:microsoft.com/office/officeart/2005/8/layout/hierarchy2"/>
-    <dgm:cxn modelId="{4E9D60A6-A8FD-4443-B034-6BD88A62A167}" type="presOf" srcId="{8EF5E328-9B67-6341-A06D-9341B0340EF6}" destId="{F066BD1A-691D-FD4A-B84F-6651669F7486}" srcOrd="0" destOrd="0" presId="urn:microsoft.com/office/officeart/2005/8/layout/hierarchy2"/>
+    <dgm:cxn modelId="{55AB2586-8DFC-4F49-A147-8B71C096E5F4}" type="presOf" srcId="{551903B6-C315-584F-B630-6D1F49D35B04}" destId="{BFC7CD84-FB69-CE48-AF21-484B1BAA8D8E}" srcOrd="0" destOrd="0" presId="urn:microsoft.com/office/officeart/2005/8/layout/hierarchy2"/>
+    <dgm:cxn modelId="{A3DFB2BC-6E14-694B-91F3-1A5AEFE4D689}" type="presOf" srcId="{7F4384FD-CA9E-BE49-9C18-28502AEC604F}" destId="{D76898BF-CBFB-4E41-9604-DBE4F8D0FE9A}" srcOrd="1" destOrd="0" presId="urn:microsoft.com/office/officeart/2005/8/layout/hierarchy2"/>
+    <dgm:cxn modelId="{B76EEFC3-EF35-3748-872C-135CD07E9A9B}" type="presOf" srcId="{86F8A7D9-B4EC-734B-ADCF-FD3C773CAEA5}" destId="{27A27A4F-1EB4-064A-8A8A-1E1B3C48F113}" srcOrd="0" destOrd="0" presId="urn:microsoft.com/office/officeart/2005/8/layout/hierarchy2"/>
     <dgm:cxn modelId="{C828ECCC-1EF5-8140-BCB8-27AFBF7F9EE9}" srcId="{29906605-5ABD-9442-839E-5603BFE4E86B}" destId="{B88836AF-DAD5-524E-AB0A-B3BB3009CEB0}" srcOrd="4" destOrd="0" parTransId="{C59DC3FA-E907-7545-ABD1-0DBADEAEA8B7}" sibTransId="{6E082ADB-3E45-7146-ACD1-E4B1B5D5AE0D}"/>
     <dgm:cxn modelId="{EAE8198F-DEC3-E54A-8344-DDD7DD0F5961}" srcId="{29906605-5ABD-9442-839E-5603BFE4E86B}" destId="{E4AA9C1B-B38D-9B4F-A62B-834F27693B5D}" srcOrd="1" destOrd="0" parTransId="{F4C42D53-A050-AE40-B99C-3A5C5CE4FFE4}" sibTransId="{A5BB8916-11CA-EC44-90BF-B30FDA0D32AC}"/>
     <dgm:cxn modelId="{60D398AE-AA00-FA46-A4A8-CD63746249CD}" srcId="{8EF5E328-9B67-6341-A06D-9341B0340EF6}" destId="{AEE57634-E9DE-9946-AA29-A450759634AE}" srcOrd="0" destOrd="0" parTransId="{9F25E43B-0317-FB48-8880-FD46A3C78935}" sibTransId="{4BA58925-A308-814E-A05F-010F3359FD2A}"/>
     <dgm:cxn modelId="{3E5DA44B-085F-8746-9A80-F746D856D7DF}" srcId="{0143C916-78E7-654A-97F9-C50F495FDD73}" destId="{7A4E89F7-4509-494D-BE00-17C044419BF8}" srcOrd="0" destOrd="0" parTransId="{551903B6-C315-584F-B630-6D1F49D35B04}" sibTransId="{B66B11A5-1CD0-7E45-8359-B0920525F88C}"/>
-    <dgm:cxn modelId="{B450BAF0-E3CE-0842-B0AE-BC8B020C9F1E}" type="presOf" srcId="{3540F345-C072-3147-A00B-BE62286EB2DD}" destId="{C629F209-2229-144E-9AF2-B3530A146AA9}" srcOrd="1" destOrd="0" presId="urn:microsoft.com/office/officeart/2005/8/layout/hierarchy2"/>
-    <dgm:cxn modelId="{AD067AF6-449C-D14A-9D27-DE18EFE7D539}" type="presOf" srcId="{3540F345-C072-3147-A00B-BE62286EB2DD}" destId="{D6959E1F-5BEE-224B-BEBD-9820322E8992}" srcOrd="0" destOrd="0" presId="urn:microsoft.com/office/officeart/2005/8/layout/hierarchy2"/>
+    <dgm:cxn modelId="{1458D880-6880-E84E-92BB-F2C28258F2F3}" type="presOf" srcId="{4A8F722A-3890-994A-A23E-2D7CF58454D0}" destId="{861A0EF3-A021-234B-BB38-955292850A59}" srcOrd="1" destOrd="0" presId="urn:microsoft.com/office/officeart/2005/8/layout/hierarchy2"/>
+    <dgm:cxn modelId="{957CE331-4D79-4C4B-AA9C-AE084B1F22F5}" type="presOf" srcId="{84C7CDB0-F155-9947-A2D0-C233B27B1103}" destId="{53C535D7-E512-2D4F-9D41-2E6B2567D8E6}" srcOrd="0" destOrd="0" presId="urn:microsoft.com/office/officeart/2005/8/layout/hierarchy2"/>
     <dgm:cxn modelId="{9F1A5D75-CDD6-2547-A2F4-8294F1174A36}" srcId="{DF2E5412-AADD-824B-948E-79703CF8B90E}" destId="{DC14AAF8-6877-4A49-B7F5-761D8434878C}" srcOrd="0" destOrd="0" parTransId="{521EE492-E696-D94F-997B-F15E319CD203}" sibTransId="{CF11B8E0-2EA0-4249-BA3B-D83A244F24D5}"/>
     <dgm:cxn modelId="{A244691D-AF46-A948-8C79-ADDF3093A62F}" srcId="{AEE57634-E9DE-9946-AA29-A450759634AE}" destId="{DF2E5412-AADD-824B-948E-79703CF8B90E}" srcOrd="1" destOrd="0" parTransId="{4A8F722A-3890-994A-A23E-2D7CF58454D0}" sibTransId="{F1F0519C-3AF9-7E43-87B3-16B16CFC94E3}"/>
     <dgm:cxn modelId="{F9AFE2C4-14D1-284A-B4DC-A70C00118258}" srcId="{29906605-5ABD-9442-839E-5603BFE4E86B}" destId="{0143C916-78E7-654A-97F9-C50F495FDD73}" srcOrd="5" destOrd="0" parTransId="{3FA9D536-65C8-8049-95BE-46C8A5654704}" sibTransId="{6F6728E1-5199-B345-8BFF-30260D869852}"/>
-    <dgm:cxn modelId="{E42C211C-0D69-C24A-8677-4E3770C2B11B}" type="presOf" srcId="{502805F6-CB90-1C44-9DEE-F60E511EBEF2}" destId="{0935ACB8-342C-A246-9355-B310C505B359}" srcOrd="0" destOrd="0" presId="urn:microsoft.com/office/officeart/2005/8/layout/hierarchy2"/>
-    <dgm:cxn modelId="{BE9D7D5D-75F5-1140-9EEA-290E36D9F58D}" type="presOf" srcId="{7A4E89F7-4509-494D-BE00-17C044419BF8}" destId="{61621038-6D7C-D942-B6CB-3A85CD20312E}" srcOrd="0" destOrd="0" presId="urn:microsoft.com/office/officeart/2005/8/layout/hierarchy2"/>
     <dgm:cxn modelId="{AA2FA0F0-D71B-7947-AE87-4874A908D6AE}" srcId="{29906605-5ABD-9442-839E-5603BFE4E86B}" destId="{72365CEE-9961-2A4B-8E78-8A3A8047540D}" srcOrd="0" destOrd="0" parTransId="{7F4384FD-CA9E-BE49-9C18-28502AEC604F}" sibTransId="{A1F3C2C4-5033-184B-A4D6-2E37EF467615}"/>
-    <dgm:cxn modelId="{62C77F7E-A976-B343-B7E3-A9CF5A617094}" type="presOf" srcId="{DF2E5412-AADD-824B-948E-79703CF8B90E}" destId="{C1E26EA1-8327-534C-9134-9F2E4EE6ECAB}" srcOrd="0" destOrd="0" presId="urn:microsoft.com/office/officeart/2005/8/layout/hierarchy2"/>
-    <dgm:cxn modelId="{53086B50-9939-DC46-9E4E-0460AFD02ABB}" type="presOf" srcId="{7F4384FD-CA9E-BE49-9C18-28502AEC604F}" destId="{D76898BF-CBFB-4E41-9604-DBE4F8D0FE9A}" srcOrd="1" destOrd="0" presId="urn:microsoft.com/office/officeart/2005/8/layout/hierarchy2"/>
-    <dgm:cxn modelId="{CFA5DF22-49B3-444B-A348-2A5EF7CDE684}" type="presOf" srcId="{3FA9D536-65C8-8049-95BE-46C8A5654704}" destId="{BC5931A2-6896-3945-B3B6-F7C29D3756DA}" srcOrd="0" destOrd="0" presId="urn:microsoft.com/office/officeart/2005/8/layout/hierarchy2"/>
-    <dgm:cxn modelId="{B8556F2A-F853-2947-A702-01E0CD64ED1E}" type="presOf" srcId="{E4AA9C1B-B38D-9B4F-A62B-834F27693B5D}" destId="{5E069B08-BEFE-9746-8A96-DF132BFA7640}" srcOrd="0" destOrd="0" presId="urn:microsoft.com/office/officeart/2005/8/layout/hierarchy2"/>
-    <dgm:cxn modelId="{A254326C-63B5-2646-B7C6-ECB8EC24D79E}" type="presOf" srcId="{C59DC3FA-E907-7545-ABD1-0DBADEAEA8B7}" destId="{AD4450A7-6B37-F047-BB8C-44F5C87A167C}" srcOrd="0" destOrd="0" presId="urn:microsoft.com/office/officeart/2005/8/layout/hierarchy2"/>
-    <dgm:cxn modelId="{B3F9E876-03F1-8344-9813-0C201EAB0D61}" type="presOf" srcId="{3FA9D536-65C8-8049-95BE-46C8A5654704}" destId="{774BBB6F-8139-CC49-88AD-0017145E3E6A}" srcOrd="1" destOrd="0" presId="urn:microsoft.com/office/officeart/2005/8/layout/hierarchy2"/>
-    <dgm:cxn modelId="{23A64176-2AC4-8340-8860-FCBB2FC0C5C7}" type="presOf" srcId="{551903B6-C315-584F-B630-6D1F49D35B04}" destId="{98639AF3-59F4-4F46-9E47-C8D28240E573}" srcOrd="1" destOrd="0" presId="urn:microsoft.com/office/officeart/2005/8/layout/hierarchy2"/>
-    <dgm:cxn modelId="{D8D179F3-B487-6A4B-BFC9-5F21D41E4CF3}" type="presOf" srcId="{9F25E43B-0317-FB48-8880-FD46A3C78935}" destId="{F9B511CB-A0B0-ED48-990A-CC390406E60E}" srcOrd="0" destOrd="0" presId="urn:microsoft.com/office/officeart/2005/8/layout/hierarchy2"/>
-    <dgm:cxn modelId="{CA31B63E-490F-EB40-B5B5-D9DF9EABB889}" type="presOf" srcId="{521EE492-E696-D94F-997B-F15E319CD203}" destId="{B73DA658-DDF7-8144-8C81-8A4EB71379E2}" srcOrd="0" destOrd="0" presId="urn:microsoft.com/office/officeart/2005/8/layout/hierarchy2"/>
+    <dgm:cxn modelId="{07FD4397-5FE5-5C4A-9D3F-0266DBAEE757}" type="presOf" srcId="{502805F6-CB90-1C44-9DEE-F60E511EBEF2}" destId="{0935ACB8-342C-A246-9355-B310C505B359}" srcOrd="0" destOrd="0" presId="urn:microsoft.com/office/officeart/2005/8/layout/hierarchy2"/>
+    <dgm:cxn modelId="{2DD575AA-E256-F648-904E-D5B2D3AD9912}" type="presOf" srcId="{C59DC3FA-E907-7545-ABD1-0DBADEAEA8B7}" destId="{1D800F83-7561-B74F-BFE6-5009158C6663}" srcOrd="1" destOrd="0" presId="urn:microsoft.com/office/officeart/2005/8/layout/hierarchy2"/>
+    <dgm:cxn modelId="{0DD799A3-BD01-1D42-AD0E-4BF77EB1C926}" type="presOf" srcId="{0143C916-78E7-654A-97F9-C50F495FDD73}" destId="{7959EFE9-A0C5-AC45-8C2F-25890353D4AF}" srcOrd="0" destOrd="0" presId="urn:microsoft.com/office/officeart/2005/8/layout/hierarchy2"/>
+    <dgm:cxn modelId="{B03FCF5A-46B6-D343-BF0C-6B3567DB6826}" type="presOf" srcId="{8507FCB8-BB4E-4F4A-AC64-AA19706AFD42}" destId="{B212B336-B9F3-7F45-8231-8A1BF34807E8}" srcOrd="0" destOrd="0" presId="urn:microsoft.com/office/officeart/2005/8/layout/hierarchy2"/>
     <dgm:cxn modelId="{51DDEE29-7F41-B249-B5F3-39947F6A702E}" srcId="{8EF5E328-9B67-6341-A06D-9341B0340EF6}" destId="{29906605-5ABD-9442-839E-5603BFE4E86B}" srcOrd="1" destOrd="0" parTransId="{502805F6-CB90-1C44-9DEE-F60E511EBEF2}" sibTransId="{E569B997-D580-714C-9B90-8467CA57388B}"/>
-    <dgm:cxn modelId="{6063F662-9248-DE4E-BBD1-5BD04FFA0FC2}" type="presOf" srcId="{239EFD49-B4C2-D74C-88D1-1EF9DD681F34}" destId="{F00AA45B-C4BB-5345-B884-4D12F4AB2FE2}" srcOrd="0" destOrd="0" presId="urn:microsoft.com/office/officeart/2005/8/layout/hierarchy2"/>
-    <dgm:cxn modelId="{70B81CF6-E517-ED40-A4A7-52A6523CF73C}" type="presOf" srcId="{502805F6-CB90-1C44-9DEE-F60E511EBEF2}" destId="{F54CEE51-EFDD-314B-B974-FDB7E17906F4}" srcOrd="1" destOrd="0" presId="urn:microsoft.com/office/officeart/2005/8/layout/hierarchy2"/>
-    <dgm:cxn modelId="{80E1FDDE-23FC-C54D-9F13-C4DF6A3BB30D}" type="presOf" srcId="{17B11643-CAED-FB41-945E-BAD1B31668E0}" destId="{04476E0A-E32E-B54B-8A5F-A8ECC2D9231A}" srcOrd="1" destOrd="0" presId="urn:microsoft.com/office/officeart/2005/8/layout/hierarchy2"/>
-    <dgm:cxn modelId="{2ECABC75-BC0D-E041-884B-1C6F37B7B2A1}" type="presOf" srcId="{17B11643-CAED-FB41-945E-BAD1B31668E0}" destId="{ABD028DA-E385-9246-A9E3-0A7D27934A29}" srcOrd="0" destOrd="0" presId="urn:microsoft.com/office/officeart/2005/8/layout/hierarchy2"/>
-    <dgm:cxn modelId="{C24FF90A-C69D-4B42-9CAB-B4D04D540028}" type="presOf" srcId="{4A8F722A-3890-994A-A23E-2D7CF58454D0}" destId="{25DF72DA-00F3-6D4E-BC7D-E39F1C95C96E}" srcOrd="0" destOrd="0" presId="urn:microsoft.com/office/officeart/2005/8/layout/hierarchy2"/>
-    <dgm:cxn modelId="{9AC42281-2270-6A4D-9AF2-45CDB9D67A61}" type="presOf" srcId="{DC14AAF8-6877-4A49-B7F5-761D8434878C}" destId="{CF1B034B-5612-004E-BD37-564B952E580F}" srcOrd="0" destOrd="0" presId="urn:microsoft.com/office/officeart/2005/8/layout/hierarchy2"/>
+    <dgm:cxn modelId="{B8F169CB-586F-3746-89E9-8F82080546E1}" type="presOf" srcId="{551903B6-C315-584F-B630-6D1F49D35B04}" destId="{98639AF3-59F4-4F46-9E47-C8D28240E573}" srcOrd="1" destOrd="0" presId="urn:microsoft.com/office/officeart/2005/8/layout/hierarchy2"/>
+    <dgm:cxn modelId="{05A9C9C0-C757-B447-B715-9BD62C5F2B47}" type="presOf" srcId="{86F8A7D9-B4EC-734B-ADCF-FD3C773CAEA5}" destId="{29E2793B-1EA3-234E-964B-D4C9B5CE140A}" srcOrd="1" destOrd="0" presId="urn:microsoft.com/office/officeart/2005/8/layout/hierarchy2"/>
+    <dgm:cxn modelId="{3C399AAF-FA07-0842-BD0A-E495EAC04141}" type="presOf" srcId="{E4AA9C1B-B38D-9B4F-A62B-834F27693B5D}" destId="{5E069B08-BEFE-9746-8A96-DF132BFA7640}" srcOrd="0" destOrd="0" presId="urn:microsoft.com/office/officeart/2005/8/layout/hierarchy2"/>
+    <dgm:cxn modelId="{387FB8F3-568E-274D-910E-4714D82CF1A1}" type="presOf" srcId="{AA44128B-F4B1-4340-8944-91266C90E261}" destId="{C2C567C8-9D8B-754D-A1B5-6161F5AFEFFA}" srcOrd="0" destOrd="0" presId="urn:microsoft.com/office/officeart/2005/8/layout/hierarchy2"/>
+    <dgm:cxn modelId="{77A6EFD3-F275-DB41-9E26-6211389FC6AD}" type="presOf" srcId="{F4C42D53-A050-AE40-B99C-3A5C5CE4FFE4}" destId="{170B23AE-B8F4-BD40-A9E5-097B986A3690}" srcOrd="1" destOrd="0" presId="urn:microsoft.com/office/officeart/2005/8/layout/hierarchy2"/>
+    <dgm:cxn modelId="{8CB3C240-4B82-E546-9EF8-9A6DA4EEAAA2}" type="presOf" srcId="{B88836AF-DAD5-524E-AB0A-B3BB3009CEB0}" destId="{8FFD3DD4-0C3E-7845-A12E-517F39BCF31B}" srcOrd="0" destOrd="0" presId="urn:microsoft.com/office/officeart/2005/8/layout/hierarchy2"/>
+    <dgm:cxn modelId="{616C68EC-262A-4F47-892B-CCBF2D7931A9}" type="presOf" srcId="{521EE492-E696-D94F-997B-F15E319CD203}" destId="{9FD86AE1-20AF-E54B-82E1-42CBAC9856F0}" srcOrd="1" destOrd="0" presId="urn:microsoft.com/office/officeart/2005/8/layout/hierarchy2"/>
+    <dgm:cxn modelId="{5DB7E499-96F7-9C41-9ED9-3B1DB3320E2D}" type="presOf" srcId="{3540F345-C072-3147-A00B-BE62286EB2DD}" destId="{D6959E1F-5BEE-224B-BEBD-9820322E8992}" srcOrd="0" destOrd="0" presId="urn:microsoft.com/office/officeart/2005/8/layout/hierarchy2"/>
+    <dgm:cxn modelId="{051152F7-4779-A240-9133-63F931767340}" type="presOf" srcId="{502805F6-CB90-1C44-9DEE-F60E511EBEF2}" destId="{F54CEE51-EFDD-314B-B974-FDB7E17906F4}" srcOrd="1" destOrd="0" presId="urn:microsoft.com/office/officeart/2005/8/layout/hierarchy2"/>
+    <dgm:cxn modelId="{1BEB53AB-4C37-0B4D-A011-8EC90FCCEFC3}" type="presOf" srcId="{8EF5E328-9B67-6341-A06D-9341B0340EF6}" destId="{F066BD1A-691D-FD4A-B84F-6651669F7486}" srcOrd="0" destOrd="0" presId="urn:microsoft.com/office/officeart/2005/8/layout/hierarchy2"/>
     <dgm:cxn modelId="{677655F0-8514-0645-8B2C-16AC3FDA5239}" srcId="{56C69989-FCE1-0043-858D-DC03E5B923AC}" destId="{8EF5E328-9B67-6341-A06D-9341B0340EF6}" srcOrd="0" destOrd="0" parTransId="{E3EBB48E-3BD3-EF4D-A087-0F32237BF925}" sibTransId="{0521DADF-0E0A-164D-A5FC-A9821BA04055}"/>
-    <dgm:cxn modelId="{688D6525-6DD7-E540-9F19-AC8B40A2BC65}" type="presOf" srcId="{86F8A7D9-B4EC-734B-ADCF-FD3C773CAEA5}" destId="{29E2793B-1EA3-234E-964B-D4C9B5CE140A}" srcOrd="1" destOrd="0" presId="urn:microsoft.com/office/officeart/2005/8/layout/hierarchy2"/>
-    <dgm:cxn modelId="{4C0FD8B3-DBCB-6A4E-B9F4-FCAFC6ACA081}" type="presOf" srcId="{7F4384FD-CA9E-BE49-9C18-28502AEC604F}" destId="{EE30114D-8AB0-2142-864B-A5C211C25705}" srcOrd="0" destOrd="0" presId="urn:microsoft.com/office/officeart/2005/8/layout/hierarchy2"/>
-    <dgm:cxn modelId="{26521E9A-C681-ED41-85A3-F29D490FBCA8}" type="presOf" srcId="{0143C916-78E7-654A-97F9-C50F495FDD73}" destId="{7959EFE9-A0C5-AC45-8C2F-25890353D4AF}" srcOrd="0" destOrd="0" presId="urn:microsoft.com/office/officeart/2005/8/layout/hierarchy2"/>
     <dgm:cxn modelId="{19B10600-BD8C-3B45-8415-9602872CC606}" srcId="{DF2E5412-AADD-824B-948E-79703CF8B90E}" destId="{239EFD49-B4C2-D74C-88D1-1EF9DD681F34}" srcOrd="1" destOrd="0" parTransId="{17B11643-CAED-FB41-945E-BAD1B31668E0}" sibTransId="{04039D32-470F-6143-BC3C-D60B2B97A7F3}"/>
-    <dgm:cxn modelId="{CC8F6D07-11D6-BD43-85C0-93082610375C}" type="presOf" srcId="{AEE57634-E9DE-9946-AA29-A450759634AE}" destId="{44A937F9-C9F8-C64B-8DE1-B8A534A775F3}" srcOrd="0" destOrd="0" presId="urn:microsoft.com/office/officeart/2005/8/layout/hierarchy2"/>
-    <dgm:cxn modelId="{E52A8C96-C261-A942-A422-7C7C6DAC2657}" type="presOf" srcId="{86F8A7D9-B4EC-734B-ADCF-FD3C773CAEA5}" destId="{27A27A4F-1EB4-064A-8A8A-1E1B3C48F113}" srcOrd="0" destOrd="0" presId="urn:microsoft.com/office/officeart/2005/8/layout/hierarchy2"/>
-    <dgm:cxn modelId="{962BE586-B6E7-0F4C-B481-DDB02441B460}" type="presOf" srcId="{521EE492-E696-D94F-997B-F15E319CD203}" destId="{9FD86AE1-20AF-E54B-82E1-42CBAC9856F0}" srcOrd="1" destOrd="0" presId="urn:microsoft.com/office/officeart/2005/8/layout/hierarchy2"/>
     <dgm:cxn modelId="{9D533D2E-8168-CD49-8902-90E6D5B5059C}" srcId="{29906605-5ABD-9442-839E-5603BFE4E86B}" destId="{84C7CDB0-F155-9947-A2D0-C233B27B1103}" srcOrd="3" destOrd="0" parTransId="{86F8A7D9-B4EC-734B-ADCF-FD3C773CAEA5}" sibTransId="{5C6417A4-5E03-1B49-97A0-BCE84A9428B7}"/>
-    <dgm:cxn modelId="{E1473F96-EF5A-554D-B9F7-ACC29F5F7AB4}" type="presOf" srcId="{FD3A6573-AE91-F749-9652-49E0E183D671}" destId="{3438D7CD-C452-A941-9FA6-20DA51D6C402}" srcOrd="1" destOrd="0" presId="urn:microsoft.com/office/officeart/2005/8/layout/hierarchy2"/>
-    <dgm:cxn modelId="{B94B6537-E180-F243-B6A0-079ACE8254E5}" type="presParOf" srcId="{4E0E0BAA-6CAC-644E-867E-D217FEB69142}" destId="{C9AC9F60-3444-B84C-96C4-9B34C9F8C499}" srcOrd="0" destOrd="0" presId="urn:microsoft.com/office/officeart/2005/8/layout/hierarchy2"/>
-    <dgm:cxn modelId="{C4CAD893-D342-FB44-B72F-187F26A2ACE8}" type="presParOf" srcId="{C9AC9F60-3444-B84C-96C4-9B34C9F8C499}" destId="{F066BD1A-691D-FD4A-B84F-6651669F7486}" srcOrd="0" destOrd="0" presId="urn:microsoft.com/office/officeart/2005/8/layout/hierarchy2"/>
-    <dgm:cxn modelId="{AF7C4D53-ADC8-364D-AC3C-19334BA4BAC2}" type="presParOf" srcId="{C9AC9F60-3444-B84C-96C4-9B34C9F8C499}" destId="{D9C0279C-4AAF-BA4A-9948-0826DAE289BF}" srcOrd="1" destOrd="0" presId="urn:microsoft.com/office/officeart/2005/8/layout/hierarchy2"/>
-    <dgm:cxn modelId="{7B86C222-B153-8440-B30A-1B0A975B4738}" type="presParOf" srcId="{D9C0279C-4AAF-BA4A-9948-0826DAE289BF}" destId="{F9B511CB-A0B0-ED48-990A-CC390406E60E}" srcOrd="0" destOrd="0" presId="urn:microsoft.com/office/officeart/2005/8/layout/hierarchy2"/>
-    <dgm:cxn modelId="{098D7C24-2FF4-324E-9620-8D37B485AA8A}" type="presParOf" srcId="{F9B511CB-A0B0-ED48-990A-CC390406E60E}" destId="{5759444A-B23F-8E40-ABF7-1CBBB518F9FD}" srcOrd="0" destOrd="0" presId="urn:microsoft.com/office/officeart/2005/8/layout/hierarchy2"/>
-    <dgm:cxn modelId="{CD6AD823-FBB8-004B-84D8-1609A800E1F9}" type="presParOf" srcId="{D9C0279C-4AAF-BA4A-9948-0826DAE289BF}" destId="{3D60B6B7-B7BF-014B-BF60-120E4F2FB2BA}" srcOrd="1" destOrd="0" presId="urn:microsoft.com/office/officeart/2005/8/layout/hierarchy2"/>
-    <dgm:cxn modelId="{F1D03EFC-87EC-D74D-B38B-D6B869C33434}" type="presParOf" srcId="{3D60B6B7-B7BF-014B-BF60-120E4F2FB2BA}" destId="{44A937F9-C9F8-C64B-8DE1-B8A534A775F3}" srcOrd="0" destOrd="0" presId="urn:microsoft.com/office/officeart/2005/8/layout/hierarchy2"/>
-    <dgm:cxn modelId="{9150FB6E-C7BF-104A-B69F-BDAA581799E6}" type="presParOf" srcId="{3D60B6B7-B7BF-014B-BF60-120E4F2FB2BA}" destId="{41796CF4-FE62-B04B-99F0-E2B4CE6DACD5}" srcOrd="1" destOrd="0" presId="urn:microsoft.com/office/officeart/2005/8/layout/hierarchy2"/>
-    <dgm:cxn modelId="{A5EAED85-FA95-6B40-9D92-AB6C03697930}" type="presParOf" srcId="{41796CF4-FE62-B04B-99F0-E2B4CE6DACD5}" destId="{D6959E1F-5BEE-224B-BEBD-9820322E8992}" srcOrd="0" destOrd="0" presId="urn:microsoft.com/office/officeart/2005/8/layout/hierarchy2"/>
-    <dgm:cxn modelId="{327BBB36-FE5F-5946-81D4-D96B74D0440D}" type="presParOf" srcId="{D6959E1F-5BEE-224B-BEBD-9820322E8992}" destId="{C629F209-2229-144E-9AF2-B3530A146AA9}" srcOrd="0" destOrd="0" presId="urn:microsoft.com/office/officeart/2005/8/layout/hierarchy2"/>
-    <dgm:cxn modelId="{6A1AA058-5E68-114D-BD66-9C7E26E587D5}" type="presParOf" srcId="{41796CF4-FE62-B04B-99F0-E2B4CE6DACD5}" destId="{01F5A635-5568-FD46-91E5-02A0E5738CA7}" srcOrd="1" destOrd="0" presId="urn:microsoft.com/office/officeart/2005/8/layout/hierarchy2"/>
-    <dgm:cxn modelId="{620C1983-6BCE-4D4F-88A8-7ED10B4CD06C}" type="presParOf" srcId="{01F5A635-5568-FD46-91E5-02A0E5738CA7}" destId="{C2C567C8-9D8B-754D-A1B5-6161F5AFEFFA}" srcOrd="0" destOrd="0" presId="urn:microsoft.com/office/officeart/2005/8/layout/hierarchy2"/>
-    <dgm:cxn modelId="{CD9E51A1-BC6E-F549-978F-9942FA91FCCB}" type="presParOf" srcId="{01F5A635-5568-FD46-91E5-02A0E5738CA7}" destId="{23E69C56-0E55-0F4D-B583-D832265CEB61}" srcOrd="1" destOrd="0" presId="urn:microsoft.com/office/officeart/2005/8/layout/hierarchy2"/>
-    <dgm:cxn modelId="{1DCAA709-14F2-1D4F-84E7-5788294A7F72}" type="presParOf" srcId="{41796CF4-FE62-B04B-99F0-E2B4CE6DACD5}" destId="{25DF72DA-00F3-6D4E-BC7D-E39F1C95C96E}" srcOrd="2" destOrd="0" presId="urn:microsoft.com/office/officeart/2005/8/layout/hierarchy2"/>
-    <dgm:cxn modelId="{35558E26-8856-1444-AE34-2E9E053ED18B}" type="presParOf" srcId="{25DF72DA-00F3-6D4E-BC7D-E39F1C95C96E}" destId="{861A0EF3-A021-234B-BB38-955292850A59}" srcOrd="0" destOrd="0" presId="urn:microsoft.com/office/officeart/2005/8/layout/hierarchy2"/>
-    <dgm:cxn modelId="{BC421D1C-8BD8-6940-AEBA-C4B6F2FC4561}" type="presParOf" srcId="{41796CF4-FE62-B04B-99F0-E2B4CE6DACD5}" destId="{D4F2302A-14A7-CB41-AF9E-97ED3B763908}" srcOrd="3" destOrd="0" presId="urn:microsoft.com/office/officeart/2005/8/layout/hierarchy2"/>
-    <dgm:cxn modelId="{DA005497-DC1F-3D47-B81C-B5714B4BDFFF}" type="presParOf" srcId="{D4F2302A-14A7-CB41-AF9E-97ED3B763908}" destId="{C1E26EA1-8327-534C-9134-9F2E4EE6ECAB}" srcOrd="0" destOrd="0" presId="urn:microsoft.com/office/officeart/2005/8/layout/hierarchy2"/>
-    <dgm:cxn modelId="{76511BB8-E443-D643-AA65-A4744095F48C}" type="presParOf" srcId="{D4F2302A-14A7-CB41-AF9E-97ED3B763908}" destId="{7AEFD54E-D3B3-CE4A-A87C-D9CC6C121F92}" srcOrd="1" destOrd="0" presId="urn:microsoft.com/office/officeart/2005/8/layout/hierarchy2"/>
-    <dgm:cxn modelId="{4CA7A8D9-5D1B-8E4B-9142-49728F029520}" type="presParOf" srcId="{7AEFD54E-D3B3-CE4A-A87C-D9CC6C121F92}" destId="{B73DA658-DDF7-8144-8C81-8A4EB71379E2}" srcOrd="0" destOrd="0" presId="urn:microsoft.com/office/officeart/2005/8/layout/hierarchy2"/>
-    <dgm:cxn modelId="{B3132E3B-FA8C-B14A-AE5E-2C0E22490359}" type="presParOf" srcId="{B73DA658-DDF7-8144-8C81-8A4EB71379E2}" destId="{9FD86AE1-20AF-E54B-82E1-42CBAC9856F0}" srcOrd="0" destOrd="0" presId="urn:microsoft.com/office/officeart/2005/8/layout/hierarchy2"/>
-    <dgm:cxn modelId="{C5091A1D-BF85-EF48-999A-6DED1FC8C8E3}" type="presParOf" srcId="{7AEFD54E-D3B3-CE4A-A87C-D9CC6C121F92}" destId="{90B37D8F-52C7-A94D-A76B-6725501867FA}" srcOrd="1" destOrd="0" presId="urn:microsoft.com/office/officeart/2005/8/layout/hierarchy2"/>
-    <dgm:cxn modelId="{EB081007-70AF-7146-B0D6-ABF41227F6E5}" type="presParOf" srcId="{90B37D8F-52C7-A94D-A76B-6725501867FA}" destId="{CF1B034B-5612-004E-BD37-564B952E580F}" srcOrd="0" destOrd="0" presId="urn:microsoft.com/office/officeart/2005/8/layout/hierarchy2"/>
-    <dgm:cxn modelId="{1480C60E-A0B5-B941-A253-260E0C528E3B}" type="presParOf" srcId="{90B37D8F-52C7-A94D-A76B-6725501867FA}" destId="{C036FB46-A755-AC4A-97CE-B8816823F075}" srcOrd="1" destOrd="0" presId="urn:microsoft.com/office/officeart/2005/8/layout/hierarchy2"/>
-    <dgm:cxn modelId="{4FD65772-CD93-3B4D-A6FF-505300974D18}" type="presParOf" srcId="{7AEFD54E-D3B3-CE4A-A87C-D9CC6C121F92}" destId="{ABD028DA-E385-9246-A9E3-0A7D27934A29}" srcOrd="2" destOrd="0" presId="urn:microsoft.com/office/officeart/2005/8/layout/hierarchy2"/>
-    <dgm:cxn modelId="{639C8369-8FAA-3E4D-BBCA-78F59C0D6DCF}" type="presParOf" srcId="{ABD028DA-E385-9246-A9E3-0A7D27934A29}" destId="{04476E0A-E32E-B54B-8A5F-A8ECC2D9231A}" srcOrd="0" destOrd="0" presId="urn:microsoft.com/office/officeart/2005/8/layout/hierarchy2"/>
-    <dgm:cxn modelId="{706B6A14-1E91-4344-A78D-84B3BE7BAE92}" type="presParOf" srcId="{7AEFD54E-D3B3-CE4A-A87C-D9CC6C121F92}" destId="{31DD87AF-1475-844A-B660-6F499B0846F7}" srcOrd="3" destOrd="0" presId="urn:microsoft.com/office/officeart/2005/8/layout/hierarchy2"/>
-    <dgm:cxn modelId="{49161F8E-76C7-5C4E-B3E3-FB47FBC04A67}" type="presParOf" srcId="{31DD87AF-1475-844A-B660-6F499B0846F7}" destId="{F00AA45B-C4BB-5345-B884-4D12F4AB2FE2}" srcOrd="0" destOrd="0" presId="urn:microsoft.com/office/officeart/2005/8/layout/hierarchy2"/>
-    <dgm:cxn modelId="{092A3D21-5BDC-C841-A0BE-95753B3A42D2}" type="presParOf" srcId="{31DD87AF-1475-844A-B660-6F499B0846F7}" destId="{DECA85DE-B35D-D54B-A707-9E7946D021C6}" srcOrd="1" destOrd="0" presId="urn:microsoft.com/office/officeart/2005/8/layout/hierarchy2"/>
-    <dgm:cxn modelId="{9DD2236D-1F74-5048-AF13-A07057BB7461}" type="presParOf" srcId="{D9C0279C-4AAF-BA4A-9948-0826DAE289BF}" destId="{0935ACB8-342C-A246-9355-B310C505B359}" srcOrd="2" destOrd="0" presId="urn:microsoft.com/office/officeart/2005/8/layout/hierarchy2"/>
-    <dgm:cxn modelId="{3F732318-2C24-644D-987F-9511E434CDCE}" type="presParOf" srcId="{0935ACB8-342C-A246-9355-B310C505B359}" destId="{F54CEE51-EFDD-314B-B974-FDB7E17906F4}" srcOrd="0" destOrd="0" presId="urn:microsoft.com/office/officeart/2005/8/layout/hierarchy2"/>
-    <dgm:cxn modelId="{23C53DC2-AE1D-0842-858B-7EB05C265E59}" type="presParOf" srcId="{D9C0279C-4AAF-BA4A-9948-0826DAE289BF}" destId="{03B7AF3E-9146-074F-9FCF-DD7EBCF258EE}" srcOrd="3" destOrd="0" presId="urn:microsoft.com/office/officeart/2005/8/layout/hierarchy2"/>
-    <dgm:cxn modelId="{57F0748E-2AAB-9348-B33F-32292381EDB3}" type="presParOf" srcId="{03B7AF3E-9146-074F-9FCF-DD7EBCF258EE}" destId="{DA1A4C10-E6F4-AE4A-9A5B-6773E8AAD302}" srcOrd="0" destOrd="0" presId="urn:microsoft.com/office/officeart/2005/8/layout/hierarchy2"/>
-    <dgm:cxn modelId="{463803E7-ADC0-2F4D-BA01-DBA04FB01EE0}" type="presParOf" srcId="{03B7AF3E-9146-074F-9FCF-DD7EBCF258EE}" destId="{2488EE4C-9ED1-8E49-8D4B-5CCC4968AE80}" srcOrd="1" destOrd="0" presId="urn:microsoft.com/office/officeart/2005/8/layout/hierarchy2"/>
-    <dgm:cxn modelId="{1B4EF0D1-9AF4-DE49-99FC-5D5A9E3B1E5F}" type="presParOf" srcId="{2488EE4C-9ED1-8E49-8D4B-5CCC4968AE80}" destId="{EE30114D-8AB0-2142-864B-A5C211C25705}" srcOrd="0" destOrd="0" presId="urn:microsoft.com/office/officeart/2005/8/layout/hierarchy2"/>
-    <dgm:cxn modelId="{B4D82E57-D71F-DB41-9FCD-FF8F2FF439C3}" type="presParOf" srcId="{EE30114D-8AB0-2142-864B-A5C211C25705}" destId="{D76898BF-CBFB-4E41-9604-DBE4F8D0FE9A}" srcOrd="0" destOrd="0" presId="urn:microsoft.com/office/officeart/2005/8/layout/hierarchy2"/>
-    <dgm:cxn modelId="{3FB7E09D-EF7D-5F4F-9031-EE858EBA8A31}" type="presParOf" srcId="{2488EE4C-9ED1-8E49-8D4B-5CCC4968AE80}" destId="{2677BA5F-291F-2C42-9A8A-E8032E294E1B}" srcOrd="1" destOrd="0" presId="urn:microsoft.com/office/officeart/2005/8/layout/hierarchy2"/>
-    <dgm:cxn modelId="{70CFB8D9-F4CD-7140-B8B2-7A3956DF1110}" type="presParOf" srcId="{2677BA5F-291F-2C42-9A8A-E8032E294E1B}" destId="{2056FFB2-EA4C-E446-981D-308621B31A50}" srcOrd="0" destOrd="0" presId="urn:microsoft.com/office/officeart/2005/8/layout/hierarchy2"/>
-    <dgm:cxn modelId="{5E4C852A-304A-734D-AE2B-307A76B6EA65}" type="presParOf" srcId="{2677BA5F-291F-2C42-9A8A-E8032E294E1B}" destId="{6C8EE280-0ED2-7F4A-8980-53E4BB141EA7}" srcOrd="1" destOrd="0" presId="urn:microsoft.com/office/officeart/2005/8/layout/hierarchy2"/>
-    <dgm:cxn modelId="{431CFC72-67FB-A445-94F2-85340BBD4F31}" type="presParOf" srcId="{2488EE4C-9ED1-8E49-8D4B-5CCC4968AE80}" destId="{D7635D00-9D1B-0D44-93C6-C154BDF00147}" srcOrd="2" destOrd="0" presId="urn:microsoft.com/office/officeart/2005/8/layout/hierarchy2"/>
-    <dgm:cxn modelId="{D54C44F9-E2E7-0242-A4AC-0FA24F4E1710}" type="presParOf" srcId="{D7635D00-9D1B-0D44-93C6-C154BDF00147}" destId="{170B23AE-B8F4-BD40-A9E5-097B986A3690}" srcOrd="0" destOrd="0" presId="urn:microsoft.com/office/officeart/2005/8/layout/hierarchy2"/>
-    <dgm:cxn modelId="{FD1C5EF6-AC50-954A-8E18-034A9A7E41A1}" type="presParOf" srcId="{2488EE4C-9ED1-8E49-8D4B-5CCC4968AE80}" destId="{38458894-B488-584A-A6F8-9D8B3AF97455}" srcOrd="3" destOrd="0" presId="urn:microsoft.com/office/officeart/2005/8/layout/hierarchy2"/>
-    <dgm:cxn modelId="{C169A4E2-F0D8-B843-926F-86E62271EF95}" type="presParOf" srcId="{38458894-B488-584A-A6F8-9D8B3AF97455}" destId="{5E069B08-BEFE-9746-8A96-DF132BFA7640}" srcOrd="0" destOrd="0" presId="urn:microsoft.com/office/officeart/2005/8/layout/hierarchy2"/>
-    <dgm:cxn modelId="{9F9AE3AF-7FE2-FA40-BE51-00BD7C37A4B5}" type="presParOf" srcId="{38458894-B488-584A-A6F8-9D8B3AF97455}" destId="{F5ABFD5F-0722-8548-B786-72D729CA44A5}" srcOrd="1" destOrd="0" presId="urn:microsoft.com/office/officeart/2005/8/layout/hierarchy2"/>
-    <dgm:cxn modelId="{74EDF1B5-87F7-B643-939F-7D4E917F6194}" type="presParOf" srcId="{2488EE4C-9ED1-8E49-8D4B-5CCC4968AE80}" destId="{1E89C8F4-728D-A84F-B11C-3AB0B2DC5885}" srcOrd="4" destOrd="0" presId="urn:microsoft.com/office/officeart/2005/8/layout/hierarchy2"/>
-    <dgm:cxn modelId="{97F7BAA0-8555-C448-A0DE-AE34B5AA07A3}" type="presParOf" srcId="{1E89C8F4-728D-A84F-B11C-3AB0B2DC5885}" destId="{3438D7CD-C452-A941-9FA6-20DA51D6C402}" srcOrd="0" destOrd="0" presId="urn:microsoft.com/office/officeart/2005/8/layout/hierarchy2"/>
-    <dgm:cxn modelId="{F33BD650-F71B-E84B-B96E-44F168CCC71A}" type="presParOf" srcId="{2488EE4C-9ED1-8E49-8D4B-5CCC4968AE80}" destId="{8585B317-611B-1545-94A5-FB9F4FDD8838}" srcOrd="5" destOrd="0" presId="urn:microsoft.com/office/officeart/2005/8/layout/hierarchy2"/>
-    <dgm:cxn modelId="{844AF873-B802-E748-BC10-CB06974BFF6E}" type="presParOf" srcId="{8585B317-611B-1545-94A5-FB9F4FDD8838}" destId="{B212B336-B9F3-7F45-8231-8A1BF34807E8}" srcOrd="0" destOrd="0" presId="urn:microsoft.com/office/officeart/2005/8/layout/hierarchy2"/>
-    <dgm:cxn modelId="{707353EA-08CE-B148-ACEC-C6DFD6DF0860}" type="presParOf" srcId="{8585B317-611B-1545-94A5-FB9F4FDD8838}" destId="{7EA84305-A43B-C041-906D-FF653CD9E169}" srcOrd="1" destOrd="0" presId="urn:microsoft.com/office/officeart/2005/8/layout/hierarchy2"/>
-    <dgm:cxn modelId="{BFE93014-B37E-DA4D-BCFF-3D4CD75C3949}" type="presParOf" srcId="{2488EE4C-9ED1-8E49-8D4B-5CCC4968AE80}" destId="{27A27A4F-1EB4-064A-8A8A-1E1B3C48F113}" srcOrd="6" destOrd="0" presId="urn:microsoft.com/office/officeart/2005/8/layout/hierarchy2"/>
-    <dgm:cxn modelId="{C47287DD-8AFD-DB41-B6D5-170FAF351894}" type="presParOf" srcId="{27A27A4F-1EB4-064A-8A8A-1E1B3C48F113}" destId="{29E2793B-1EA3-234E-964B-D4C9B5CE140A}" srcOrd="0" destOrd="0" presId="urn:microsoft.com/office/officeart/2005/8/layout/hierarchy2"/>
-    <dgm:cxn modelId="{9A6B0F90-862D-6249-A520-F0822A0857D6}" type="presParOf" srcId="{2488EE4C-9ED1-8E49-8D4B-5CCC4968AE80}" destId="{8B601C01-12D8-D145-BCDB-5C4BB86C5F1A}" srcOrd="7" destOrd="0" presId="urn:microsoft.com/office/officeart/2005/8/layout/hierarchy2"/>
-    <dgm:cxn modelId="{A95B1A0C-67C8-3F4E-964A-4B1CDEC3E031}" type="presParOf" srcId="{8B601C01-12D8-D145-BCDB-5C4BB86C5F1A}" destId="{53C535D7-E512-2D4F-9D41-2E6B2567D8E6}" srcOrd="0" destOrd="0" presId="urn:microsoft.com/office/officeart/2005/8/layout/hierarchy2"/>
-    <dgm:cxn modelId="{00A64D74-B168-0E4A-AEAD-019AE183534E}" type="presParOf" srcId="{8B601C01-12D8-D145-BCDB-5C4BB86C5F1A}" destId="{1A4BA36A-2642-FB47-AF46-8778D5B0C0EA}" srcOrd="1" destOrd="0" presId="urn:microsoft.com/office/officeart/2005/8/layout/hierarchy2"/>
-    <dgm:cxn modelId="{6ACDDB49-4717-CC46-B56A-10532D5913EC}" type="presParOf" srcId="{2488EE4C-9ED1-8E49-8D4B-5CCC4968AE80}" destId="{AD4450A7-6B37-F047-BB8C-44F5C87A167C}" srcOrd="8" destOrd="0" presId="urn:microsoft.com/office/officeart/2005/8/layout/hierarchy2"/>
-    <dgm:cxn modelId="{6C0CD1FF-A661-B34B-B7A5-F81782BE4AF1}" type="presParOf" srcId="{AD4450A7-6B37-F047-BB8C-44F5C87A167C}" destId="{1D800F83-7561-B74F-BFE6-5009158C6663}" srcOrd="0" destOrd="0" presId="urn:microsoft.com/office/officeart/2005/8/layout/hierarchy2"/>
-    <dgm:cxn modelId="{A96ABA49-1FEC-6E46-84C2-005BFEFF7255}" type="presParOf" srcId="{2488EE4C-9ED1-8E49-8D4B-5CCC4968AE80}" destId="{7238602E-ACF4-574B-9294-FAEFCB57DD58}" srcOrd="9" destOrd="0" presId="urn:microsoft.com/office/officeart/2005/8/layout/hierarchy2"/>
-    <dgm:cxn modelId="{22FDE3B5-F027-1C4B-A3C3-2BE3D6949C35}" type="presParOf" srcId="{7238602E-ACF4-574B-9294-FAEFCB57DD58}" destId="{8FFD3DD4-0C3E-7845-A12E-517F39BCF31B}" srcOrd="0" destOrd="0" presId="urn:microsoft.com/office/officeart/2005/8/layout/hierarchy2"/>
-    <dgm:cxn modelId="{DDA1ADE9-0808-F64D-A6A8-CE9B85250691}" type="presParOf" srcId="{7238602E-ACF4-574B-9294-FAEFCB57DD58}" destId="{E55B1C08-4A8D-BC47-B6A2-E55DB26D2842}" srcOrd="1" destOrd="0" presId="urn:microsoft.com/office/officeart/2005/8/layout/hierarchy2"/>
-    <dgm:cxn modelId="{E137C87B-7230-A548-8C8F-17F7333722FC}" type="presParOf" srcId="{2488EE4C-9ED1-8E49-8D4B-5CCC4968AE80}" destId="{BC5931A2-6896-3945-B3B6-F7C29D3756DA}" srcOrd="10" destOrd="0" presId="urn:microsoft.com/office/officeart/2005/8/layout/hierarchy2"/>
-    <dgm:cxn modelId="{9B1DDFA4-EFFF-0C4D-AE9C-EEA0318F9BA1}" type="presParOf" srcId="{BC5931A2-6896-3945-B3B6-F7C29D3756DA}" destId="{774BBB6F-8139-CC49-88AD-0017145E3E6A}" srcOrd="0" destOrd="0" presId="urn:microsoft.com/office/officeart/2005/8/layout/hierarchy2"/>
-    <dgm:cxn modelId="{0D1E4117-27D2-3042-9E64-E81CEB416870}" type="presParOf" srcId="{2488EE4C-9ED1-8E49-8D4B-5CCC4968AE80}" destId="{E10D512E-4A80-654F-8E77-D062247A163E}" srcOrd="11" destOrd="0" presId="urn:microsoft.com/office/officeart/2005/8/layout/hierarchy2"/>
-    <dgm:cxn modelId="{5FC61F0A-E6C2-EF44-97DC-1E75FB97E457}" type="presParOf" srcId="{E10D512E-4A80-654F-8E77-D062247A163E}" destId="{7959EFE9-A0C5-AC45-8C2F-25890353D4AF}" srcOrd="0" destOrd="0" presId="urn:microsoft.com/office/officeart/2005/8/layout/hierarchy2"/>
-    <dgm:cxn modelId="{F736134F-404E-9144-8310-A50C8241BB16}" type="presParOf" srcId="{E10D512E-4A80-654F-8E77-D062247A163E}" destId="{8821E487-3411-6A49-9C8B-82D9432D727F}" srcOrd="1" destOrd="0" presId="urn:microsoft.com/office/officeart/2005/8/layout/hierarchy2"/>
-    <dgm:cxn modelId="{B35288CE-60F7-F64B-894C-4C3B57297DC7}" type="presParOf" srcId="{8821E487-3411-6A49-9C8B-82D9432D727F}" destId="{BFC7CD84-FB69-CE48-AF21-484B1BAA8D8E}" srcOrd="0" destOrd="0" presId="urn:microsoft.com/office/officeart/2005/8/layout/hierarchy2"/>
-    <dgm:cxn modelId="{12A0433C-72C9-954B-BC68-2D09F9D2A5A5}" type="presParOf" srcId="{BFC7CD84-FB69-CE48-AF21-484B1BAA8D8E}" destId="{98639AF3-59F4-4F46-9E47-C8D28240E573}" srcOrd="0" destOrd="0" presId="urn:microsoft.com/office/officeart/2005/8/layout/hierarchy2"/>
-    <dgm:cxn modelId="{329D8D14-CA2A-ED41-81BF-3532E6994DDA}" type="presParOf" srcId="{8821E487-3411-6A49-9C8B-82D9432D727F}" destId="{E6941F34-1F7F-F949-998E-6C67BE5EE9D6}" srcOrd="1" destOrd="0" presId="urn:microsoft.com/office/officeart/2005/8/layout/hierarchy2"/>
-    <dgm:cxn modelId="{2410FD5B-E3D2-8B4A-9203-1B2C9F8CE553}" type="presParOf" srcId="{E6941F34-1F7F-F949-998E-6C67BE5EE9D6}" destId="{61621038-6D7C-D942-B6CB-3A85CD20312E}" srcOrd="0" destOrd="0" presId="urn:microsoft.com/office/officeart/2005/8/layout/hierarchy2"/>
-    <dgm:cxn modelId="{CE3670DA-57CF-2645-BDCD-E71FA1E29CCC}" type="presParOf" srcId="{E6941F34-1F7F-F949-998E-6C67BE5EE9D6}" destId="{AC448E85-65B5-0B44-A52A-FD17BC9D6BCA}" srcOrd="1" destOrd="0" presId="urn:microsoft.com/office/officeart/2005/8/layout/hierarchy2"/>
+    <dgm:cxn modelId="{3120413A-A11C-FB40-8922-6E75F221FE53}" type="presOf" srcId="{AEE57634-E9DE-9946-AA29-A450759634AE}" destId="{44A937F9-C9F8-C64B-8DE1-B8A534A775F3}" srcOrd="0" destOrd="0" presId="urn:microsoft.com/office/officeart/2005/8/layout/hierarchy2"/>
+    <dgm:cxn modelId="{F60D273D-D4BF-B54E-97FD-4F768665DA31}" type="presOf" srcId="{C59DC3FA-E907-7545-ABD1-0DBADEAEA8B7}" destId="{AD4450A7-6B37-F047-BB8C-44F5C87A167C}" srcOrd="0" destOrd="0" presId="urn:microsoft.com/office/officeart/2005/8/layout/hierarchy2"/>
+    <dgm:cxn modelId="{17CBEC6C-82EF-F54F-BF58-96CBB004E0A3}" type="presOf" srcId="{7F4384FD-CA9E-BE49-9C18-28502AEC604F}" destId="{EE30114D-8AB0-2142-864B-A5C211C25705}" srcOrd="0" destOrd="0" presId="urn:microsoft.com/office/officeart/2005/8/layout/hierarchy2"/>
+    <dgm:cxn modelId="{385D176B-6676-4E4E-9F56-44C126172C23}" type="presOf" srcId="{3FA9D536-65C8-8049-95BE-46C8A5654704}" destId="{774BBB6F-8139-CC49-88AD-0017145E3E6A}" srcOrd="1" destOrd="0" presId="urn:microsoft.com/office/officeart/2005/8/layout/hierarchy2"/>
+    <dgm:cxn modelId="{3B6DAE42-0A81-8844-B408-F1548C7B68CF}" type="presOf" srcId="{3FA9D536-65C8-8049-95BE-46C8A5654704}" destId="{BC5931A2-6896-3945-B3B6-F7C29D3756DA}" srcOrd="0" destOrd="0" presId="urn:microsoft.com/office/officeart/2005/8/layout/hierarchy2"/>
+    <dgm:cxn modelId="{28FC76C9-D9FB-0A45-9973-F11F318D7265}" type="presParOf" srcId="{4E0E0BAA-6CAC-644E-867E-D217FEB69142}" destId="{C9AC9F60-3444-B84C-96C4-9B34C9F8C499}" srcOrd="0" destOrd="0" presId="urn:microsoft.com/office/officeart/2005/8/layout/hierarchy2"/>
+    <dgm:cxn modelId="{8E59BA94-45C3-B348-B6DD-5EF9DA873A42}" type="presParOf" srcId="{C9AC9F60-3444-B84C-96C4-9B34C9F8C499}" destId="{F066BD1A-691D-FD4A-B84F-6651669F7486}" srcOrd="0" destOrd="0" presId="urn:microsoft.com/office/officeart/2005/8/layout/hierarchy2"/>
+    <dgm:cxn modelId="{9A37FB40-FAA7-644A-AF5A-EC802A7F90AE}" type="presParOf" srcId="{C9AC9F60-3444-B84C-96C4-9B34C9F8C499}" destId="{D9C0279C-4AAF-BA4A-9948-0826DAE289BF}" srcOrd="1" destOrd="0" presId="urn:microsoft.com/office/officeart/2005/8/layout/hierarchy2"/>
+    <dgm:cxn modelId="{23F18525-15B9-204C-AD3C-75760B76FFD4}" type="presParOf" srcId="{D9C0279C-4AAF-BA4A-9948-0826DAE289BF}" destId="{F9B511CB-A0B0-ED48-990A-CC390406E60E}" srcOrd="0" destOrd="0" presId="urn:microsoft.com/office/officeart/2005/8/layout/hierarchy2"/>
+    <dgm:cxn modelId="{36837C38-7BE1-D447-AB7D-5678C875F5A2}" type="presParOf" srcId="{F9B511CB-A0B0-ED48-990A-CC390406E60E}" destId="{5759444A-B23F-8E40-ABF7-1CBBB518F9FD}" srcOrd="0" destOrd="0" presId="urn:microsoft.com/office/officeart/2005/8/layout/hierarchy2"/>
+    <dgm:cxn modelId="{013836DA-F5DC-6742-9FD7-17B10292162E}" type="presParOf" srcId="{D9C0279C-4AAF-BA4A-9948-0826DAE289BF}" destId="{3D60B6B7-B7BF-014B-BF60-120E4F2FB2BA}" srcOrd="1" destOrd="0" presId="urn:microsoft.com/office/officeart/2005/8/layout/hierarchy2"/>
+    <dgm:cxn modelId="{0C13A6EB-DA7A-4B4E-BDA4-D0C37A35A9A1}" type="presParOf" srcId="{3D60B6B7-B7BF-014B-BF60-120E4F2FB2BA}" destId="{44A937F9-C9F8-C64B-8DE1-B8A534A775F3}" srcOrd="0" destOrd="0" presId="urn:microsoft.com/office/officeart/2005/8/layout/hierarchy2"/>
+    <dgm:cxn modelId="{BC49BFF6-735C-D34F-A1CB-F2359B1759F9}" type="presParOf" srcId="{3D60B6B7-B7BF-014B-BF60-120E4F2FB2BA}" destId="{41796CF4-FE62-B04B-99F0-E2B4CE6DACD5}" srcOrd="1" destOrd="0" presId="urn:microsoft.com/office/officeart/2005/8/layout/hierarchy2"/>
+    <dgm:cxn modelId="{8211B619-9BAE-FE42-82D4-0236DDC51578}" type="presParOf" srcId="{41796CF4-FE62-B04B-99F0-E2B4CE6DACD5}" destId="{D6959E1F-5BEE-224B-BEBD-9820322E8992}" srcOrd="0" destOrd="0" presId="urn:microsoft.com/office/officeart/2005/8/layout/hierarchy2"/>
+    <dgm:cxn modelId="{198451F4-2482-FD4F-92AF-82C47DCBA460}" type="presParOf" srcId="{D6959E1F-5BEE-224B-BEBD-9820322E8992}" destId="{C629F209-2229-144E-9AF2-B3530A146AA9}" srcOrd="0" destOrd="0" presId="urn:microsoft.com/office/officeart/2005/8/layout/hierarchy2"/>
+    <dgm:cxn modelId="{843D4370-073A-7240-B2AE-FA36D2C09C03}" type="presParOf" srcId="{41796CF4-FE62-B04B-99F0-E2B4CE6DACD5}" destId="{01F5A635-5568-FD46-91E5-02A0E5738CA7}" srcOrd="1" destOrd="0" presId="urn:microsoft.com/office/officeart/2005/8/layout/hierarchy2"/>
+    <dgm:cxn modelId="{90687C4E-65AA-FD4A-966F-3315A85A81CF}" type="presParOf" srcId="{01F5A635-5568-FD46-91E5-02A0E5738CA7}" destId="{C2C567C8-9D8B-754D-A1B5-6161F5AFEFFA}" srcOrd="0" destOrd="0" presId="urn:microsoft.com/office/officeart/2005/8/layout/hierarchy2"/>
+    <dgm:cxn modelId="{BAFD054C-9B34-6648-B8D8-A28351EAF36B}" type="presParOf" srcId="{01F5A635-5568-FD46-91E5-02A0E5738CA7}" destId="{23E69C56-0E55-0F4D-B583-D832265CEB61}" srcOrd="1" destOrd="0" presId="urn:microsoft.com/office/officeart/2005/8/layout/hierarchy2"/>
+    <dgm:cxn modelId="{BB3D17A7-93D3-0F4F-996A-DC43B619F06B}" type="presParOf" srcId="{41796CF4-FE62-B04B-99F0-E2B4CE6DACD5}" destId="{25DF72DA-00F3-6D4E-BC7D-E39F1C95C96E}" srcOrd="2" destOrd="0" presId="urn:microsoft.com/office/officeart/2005/8/layout/hierarchy2"/>
+    <dgm:cxn modelId="{9ECA7530-0543-6745-9EA2-0125B5D85A99}" type="presParOf" srcId="{25DF72DA-00F3-6D4E-BC7D-E39F1C95C96E}" destId="{861A0EF3-A021-234B-BB38-955292850A59}" srcOrd="0" destOrd="0" presId="urn:microsoft.com/office/officeart/2005/8/layout/hierarchy2"/>
+    <dgm:cxn modelId="{94318DCD-93CF-8E42-8C78-C5B6968F299F}" type="presParOf" srcId="{41796CF4-FE62-B04B-99F0-E2B4CE6DACD5}" destId="{D4F2302A-14A7-CB41-AF9E-97ED3B763908}" srcOrd="3" destOrd="0" presId="urn:microsoft.com/office/officeart/2005/8/layout/hierarchy2"/>
+    <dgm:cxn modelId="{54F4FA36-6DE9-9048-8522-D75D5025F182}" type="presParOf" srcId="{D4F2302A-14A7-CB41-AF9E-97ED3B763908}" destId="{C1E26EA1-8327-534C-9134-9F2E4EE6ECAB}" srcOrd="0" destOrd="0" presId="urn:microsoft.com/office/officeart/2005/8/layout/hierarchy2"/>
+    <dgm:cxn modelId="{CD80C7D0-E122-A94F-B96D-526879AAA8FC}" type="presParOf" srcId="{D4F2302A-14A7-CB41-AF9E-97ED3B763908}" destId="{7AEFD54E-D3B3-CE4A-A87C-D9CC6C121F92}" srcOrd="1" destOrd="0" presId="urn:microsoft.com/office/officeart/2005/8/layout/hierarchy2"/>
+    <dgm:cxn modelId="{F1E827B9-BE02-504A-AA21-2A7FD248C7D0}" type="presParOf" srcId="{7AEFD54E-D3B3-CE4A-A87C-D9CC6C121F92}" destId="{B73DA658-DDF7-8144-8C81-8A4EB71379E2}" srcOrd="0" destOrd="0" presId="urn:microsoft.com/office/officeart/2005/8/layout/hierarchy2"/>
+    <dgm:cxn modelId="{C8328576-6513-824F-A333-5CADFDC54EF7}" type="presParOf" srcId="{B73DA658-DDF7-8144-8C81-8A4EB71379E2}" destId="{9FD86AE1-20AF-E54B-82E1-42CBAC9856F0}" srcOrd="0" destOrd="0" presId="urn:microsoft.com/office/officeart/2005/8/layout/hierarchy2"/>
+    <dgm:cxn modelId="{FBF366BD-DDA8-A644-9CF2-B1A44E31AA60}" type="presParOf" srcId="{7AEFD54E-D3B3-CE4A-A87C-D9CC6C121F92}" destId="{90B37D8F-52C7-A94D-A76B-6725501867FA}" srcOrd="1" destOrd="0" presId="urn:microsoft.com/office/officeart/2005/8/layout/hierarchy2"/>
+    <dgm:cxn modelId="{D6848E6B-F78D-AB46-A7C3-732A76AA49E2}" type="presParOf" srcId="{90B37D8F-52C7-A94D-A76B-6725501867FA}" destId="{CF1B034B-5612-004E-BD37-564B952E580F}" srcOrd="0" destOrd="0" presId="urn:microsoft.com/office/officeart/2005/8/layout/hierarchy2"/>
+    <dgm:cxn modelId="{DC10A880-927A-C249-B3F4-EB67D7F796C7}" type="presParOf" srcId="{90B37D8F-52C7-A94D-A76B-6725501867FA}" destId="{C036FB46-A755-AC4A-97CE-B8816823F075}" srcOrd="1" destOrd="0" presId="urn:microsoft.com/office/officeart/2005/8/layout/hierarchy2"/>
+    <dgm:cxn modelId="{07BC5E05-E87B-6C47-A48F-3A05B3F14769}" type="presParOf" srcId="{7AEFD54E-D3B3-CE4A-A87C-D9CC6C121F92}" destId="{ABD028DA-E385-9246-A9E3-0A7D27934A29}" srcOrd="2" destOrd="0" presId="urn:microsoft.com/office/officeart/2005/8/layout/hierarchy2"/>
+    <dgm:cxn modelId="{A8C8100D-165F-9F40-AE48-B8EA90295EE4}" type="presParOf" srcId="{ABD028DA-E385-9246-A9E3-0A7D27934A29}" destId="{04476E0A-E32E-B54B-8A5F-A8ECC2D9231A}" srcOrd="0" destOrd="0" presId="urn:microsoft.com/office/officeart/2005/8/layout/hierarchy2"/>
+    <dgm:cxn modelId="{1A23D739-6D66-6D44-9F86-E51A53A5D725}" type="presParOf" srcId="{7AEFD54E-D3B3-CE4A-A87C-D9CC6C121F92}" destId="{31DD87AF-1475-844A-B660-6F499B0846F7}" srcOrd="3" destOrd="0" presId="urn:microsoft.com/office/officeart/2005/8/layout/hierarchy2"/>
+    <dgm:cxn modelId="{9FDCB454-49CF-2440-9AEE-E4B49796FD0D}" type="presParOf" srcId="{31DD87AF-1475-844A-B660-6F499B0846F7}" destId="{F00AA45B-C4BB-5345-B884-4D12F4AB2FE2}" srcOrd="0" destOrd="0" presId="urn:microsoft.com/office/officeart/2005/8/layout/hierarchy2"/>
+    <dgm:cxn modelId="{93FC9C37-A0B5-7947-B07A-4ABB7389AF2B}" type="presParOf" srcId="{31DD87AF-1475-844A-B660-6F499B0846F7}" destId="{DECA85DE-B35D-D54B-A707-9E7946D021C6}" srcOrd="1" destOrd="0" presId="urn:microsoft.com/office/officeart/2005/8/layout/hierarchy2"/>
+    <dgm:cxn modelId="{4560B8A3-2E0C-674C-8DCB-3598E9BF3A64}" type="presParOf" srcId="{D9C0279C-4AAF-BA4A-9948-0826DAE289BF}" destId="{0935ACB8-342C-A246-9355-B310C505B359}" srcOrd="2" destOrd="0" presId="urn:microsoft.com/office/officeart/2005/8/layout/hierarchy2"/>
+    <dgm:cxn modelId="{0A3FA87B-4724-7C44-9D07-31EA090F4075}" type="presParOf" srcId="{0935ACB8-342C-A246-9355-B310C505B359}" destId="{F54CEE51-EFDD-314B-B974-FDB7E17906F4}" srcOrd="0" destOrd="0" presId="urn:microsoft.com/office/officeart/2005/8/layout/hierarchy2"/>
+    <dgm:cxn modelId="{B8430050-9873-C744-A958-DE3DA54F6269}" type="presParOf" srcId="{D9C0279C-4AAF-BA4A-9948-0826DAE289BF}" destId="{03B7AF3E-9146-074F-9FCF-DD7EBCF258EE}" srcOrd="3" destOrd="0" presId="urn:microsoft.com/office/officeart/2005/8/layout/hierarchy2"/>
+    <dgm:cxn modelId="{1E3CE919-BD69-5B48-998B-5F01C43DAF21}" type="presParOf" srcId="{03B7AF3E-9146-074F-9FCF-DD7EBCF258EE}" destId="{DA1A4C10-E6F4-AE4A-9A5B-6773E8AAD302}" srcOrd="0" destOrd="0" presId="urn:microsoft.com/office/officeart/2005/8/layout/hierarchy2"/>
+    <dgm:cxn modelId="{8C533E35-728A-1945-A77A-CD4982167F8B}" type="presParOf" srcId="{03B7AF3E-9146-074F-9FCF-DD7EBCF258EE}" destId="{2488EE4C-9ED1-8E49-8D4B-5CCC4968AE80}" srcOrd="1" destOrd="0" presId="urn:microsoft.com/office/officeart/2005/8/layout/hierarchy2"/>
+    <dgm:cxn modelId="{72CF0BE5-642A-5A4B-9CAE-2D44B1EED496}" type="presParOf" srcId="{2488EE4C-9ED1-8E49-8D4B-5CCC4968AE80}" destId="{EE30114D-8AB0-2142-864B-A5C211C25705}" srcOrd="0" destOrd="0" presId="urn:microsoft.com/office/officeart/2005/8/layout/hierarchy2"/>
+    <dgm:cxn modelId="{6B14F63D-0F57-D145-A489-6E0BA9C51348}" type="presParOf" srcId="{EE30114D-8AB0-2142-864B-A5C211C25705}" destId="{D76898BF-CBFB-4E41-9604-DBE4F8D0FE9A}" srcOrd="0" destOrd="0" presId="urn:microsoft.com/office/officeart/2005/8/layout/hierarchy2"/>
+    <dgm:cxn modelId="{924794EE-CAF4-C14A-A753-EA3DF44AF3F4}" type="presParOf" srcId="{2488EE4C-9ED1-8E49-8D4B-5CCC4968AE80}" destId="{2677BA5F-291F-2C42-9A8A-E8032E294E1B}" srcOrd="1" destOrd="0" presId="urn:microsoft.com/office/officeart/2005/8/layout/hierarchy2"/>
+    <dgm:cxn modelId="{3A6AF983-CD60-0242-BA0F-A482ADF3D681}" type="presParOf" srcId="{2677BA5F-291F-2C42-9A8A-E8032E294E1B}" destId="{2056FFB2-EA4C-E446-981D-308621B31A50}" srcOrd="0" destOrd="0" presId="urn:microsoft.com/office/officeart/2005/8/layout/hierarchy2"/>
+    <dgm:cxn modelId="{880B011D-CDCF-D14D-9FF7-4F71B688AC2E}" type="presParOf" srcId="{2677BA5F-291F-2C42-9A8A-E8032E294E1B}" destId="{6C8EE280-0ED2-7F4A-8980-53E4BB141EA7}" srcOrd="1" destOrd="0" presId="urn:microsoft.com/office/officeart/2005/8/layout/hierarchy2"/>
+    <dgm:cxn modelId="{4EFB7392-C0FF-7B43-AB3A-9DFC7B90AA00}" type="presParOf" srcId="{2488EE4C-9ED1-8E49-8D4B-5CCC4968AE80}" destId="{D7635D00-9D1B-0D44-93C6-C154BDF00147}" srcOrd="2" destOrd="0" presId="urn:microsoft.com/office/officeart/2005/8/layout/hierarchy2"/>
+    <dgm:cxn modelId="{2D13C08A-BB33-1D41-8C3A-C3F35025E2AB}" type="presParOf" srcId="{D7635D00-9D1B-0D44-93C6-C154BDF00147}" destId="{170B23AE-B8F4-BD40-A9E5-097B986A3690}" srcOrd="0" destOrd="0" presId="urn:microsoft.com/office/officeart/2005/8/layout/hierarchy2"/>
+    <dgm:cxn modelId="{50ECDD62-C2C2-9D4C-A5D1-671062A2BFBF}" type="presParOf" srcId="{2488EE4C-9ED1-8E49-8D4B-5CCC4968AE80}" destId="{38458894-B488-584A-A6F8-9D8B3AF97455}" srcOrd="3" destOrd="0" presId="urn:microsoft.com/office/officeart/2005/8/layout/hierarchy2"/>
+    <dgm:cxn modelId="{11CD628A-29EB-994A-8687-40E2299B6D4D}" type="presParOf" srcId="{38458894-B488-584A-A6F8-9D8B3AF97455}" destId="{5E069B08-BEFE-9746-8A96-DF132BFA7640}" srcOrd="0" destOrd="0" presId="urn:microsoft.com/office/officeart/2005/8/layout/hierarchy2"/>
+    <dgm:cxn modelId="{E15C2B27-2605-894A-97BE-D184FEA44E8B}" type="presParOf" srcId="{38458894-B488-584A-A6F8-9D8B3AF97455}" destId="{F5ABFD5F-0722-8548-B786-72D729CA44A5}" srcOrd="1" destOrd="0" presId="urn:microsoft.com/office/officeart/2005/8/layout/hierarchy2"/>
+    <dgm:cxn modelId="{A690EEA5-6CCD-2D4A-9A15-8D96B7F2BA21}" type="presParOf" srcId="{2488EE4C-9ED1-8E49-8D4B-5CCC4968AE80}" destId="{1E89C8F4-728D-A84F-B11C-3AB0B2DC5885}" srcOrd="4" destOrd="0" presId="urn:microsoft.com/office/officeart/2005/8/layout/hierarchy2"/>
+    <dgm:cxn modelId="{CDE26796-D99A-5942-8C76-3C4340E76EF0}" type="presParOf" srcId="{1E89C8F4-728D-A84F-B11C-3AB0B2DC5885}" destId="{3438D7CD-C452-A941-9FA6-20DA51D6C402}" srcOrd="0" destOrd="0" presId="urn:microsoft.com/office/officeart/2005/8/layout/hierarchy2"/>
+    <dgm:cxn modelId="{AD53BC7C-7BF2-F444-A725-C60B255A9727}" type="presParOf" srcId="{2488EE4C-9ED1-8E49-8D4B-5CCC4968AE80}" destId="{8585B317-611B-1545-94A5-FB9F4FDD8838}" srcOrd="5" destOrd="0" presId="urn:microsoft.com/office/officeart/2005/8/layout/hierarchy2"/>
+    <dgm:cxn modelId="{B7665A8F-9091-E54B-BDF4-40C7DBE9F63C}" type="presParOf" srcId="{8585B317-611B-1545-94A5-FB9F4FDD8838}" destId="{B212B336-B9F3-7F45-8231-8A1BF34807E8}" srcOrd="0" destOrd="0" presId="urn:microsoft.com/office/officeart/2005/8/layout/hierarchy2"/>
+    <dgm:cxn modelId="{84850DC0-8058-884A-B70E-F94AC4117E56}" type="presParOf" srcId="{8585B317-611B-1545-94A5-FB9F4FDD8838}" destId="{7EA84305-A43B-C041-906D-FF653CD9E169}" srcOrd="1" destOrd="0" presId="urn:microsoft.com/office/officeart/2005/8/layout/hierarchy2"/>
+    <dgm:cxn modelId="{897364AE-133C-0444-8C7E-1C5894A922BA}" type="presParOf" srcId="{2488EE4C-9ED1-8E49-8D4B-5CCC4968AE80}" destId="{27A27A4F-1EB4-064A-8A8A-1E1B3C48F113}" srcOrd="6" destOrd="0" presId="urn:microsoft.com/office/officeart/2005/8/layout/hierarchy2"/>
+    <dgm:cxn modelId="{16CEF543-9239-6B45-B52E-E0F807F6C431}" type="presParOf" srcId="{27A27A4F-1EB4-064A-8A8A-1E1B3C48F113}" destId="{29E2793B-1EA3-234E-964B-D4C9B5CE140A}" srcOrd="0" destOrd="0" presId="urn:microsoft.com/office/officeart/2005/8/layout/hierarchy2"/>
+    <dgm:cxn modelId="{6BAD52C9-709E-3B44-A146-294978BCB75B}" type="presParOf" srcId="{2488EE4C-9ED1-8E49-8D4B-5CCC4968AE80}" destId="{8B601C01-12D8-D145-BCDB-5C4BB86C5F1A}" srcOrd="7" destOrd="0" presId="urn:microsoft.com/office/officeart/2005/8/layout/hierarchy2"/>
+    <dgm:cxn modelId="{E1DF33C8-D053-ED43-9854-BE7F2CB49295}" type="presParOf" srcId="{8B601C01-12D8-D145-BCDB-5C4BB86C5F1A}" destId="{53C535D7-E512-2D4F-9D41-2E6B2567D8E6}" srcOrd="0" destOrd="0" presId="urn:microsoft.com/office/officeart/2005/8/layout/hierarchy2"/>
+    <dgm:cxn modelId="{A8DA0137-89E8-E040-9A59-41B95EEA65CA}" type="presParOf" srcId="{8B601C01-12D8-D145-BCDB-5C4BB86C5F1A}" destId="{1A4BA36A-2642-FB47-AF46-8778D5B0C0EA}" srcOrd="1" destOrd="0" presId="urn:microsoft.com/office/officeart/2005/8/layout/hierarchy2"/>
+    <dgm:cxn modelId="{78A7615D-9A93-DD4F-9D48-B08EC9E74183}" type="presParOf" srcId="{2488EE4C-9ED1-8E49-8D4B-5CCC4968AE80}" destId="{AD4450A7-6B37-F047-BB8C-44F5C87A167C}" srcOrd="8" destOrd="0" presId="urn:microsoft.com/office/officeart/2005/8/layout/hierarchy2"/>
+    <dgm:cxn modelId="{2438205A-6A3A-A043-80B6-7751EE9DFC58}" type="presParOf" srcId="{AD4450A7-6B37-F047-BB8C-44F5C87A167C}" destId="{1D800F83-7561-B74F-BFE6-5009158C6663}" srcOrd="0" destOrd="0" presId="urn:microsoft.com/office/officeart/2005/8/layout/hierarchy2"/>
+    <dgm:cxn modelId="{DE7B2502-5219-6E4F-8ED1-124064FE5F71}" type="presParOf" srcId="{2488EE4C-9ED1-8E49-8D4B-5CCC4968AE80}" destId="{7238602E-ACF4-574B-9294-FAEFCB57DD58}" srcOrd="9" destOrd="0" presId="urn:microsoft.com/office/officeart/2005/8/layout/hierarchy2"/>
+    <dgm:cxn modelId="{7D64F0D3-1444-4340-9532-44B0A6460DB9}" type="presParOf" srcId="{7238602E-ACF4-574B-9294-FAEFCB57DD58}" destId="{8FFD3DD4-0C3E-7845-A12E-517F39BCF31B}" srcOrd="0" destOrd="0" presId="urn:microsoft.com/office/officeart/2005/8/layout/hierarchy2"/>
+    <dgm:cxn modelId="{64357083-9516-EE4A-8EA3-67B5259BA614}" type="presParOf" srcId="{7238602E-ACF4-574B-9294-FAEFCB57DD58}" destId="{E55B1C08-4A8D-BC47-B6A2-E55DB26D2842}" srcOrd="1" destOrd="0" presId="urn:microsoft.com/office/officeart/2005/8/layout/hierarchy2"/>
+    <dgm:cxn modelId="{8D92C375-6D2A-D647-94BC-6483B3B0D810}" type="presParOf" srcId="{2488EE4C-9ED1-8E49-8D4B-5CCC4968AE80}" destId="{BC5931A2-6896-3945-B3B6-F7C29D3756DA}" srcOrd="10" destOrd="0" presId="urn:microsoft.com/office/officeart/2005/8/layout/hierarchy2"/>
+    <dgm:cxn modelId="{04DACF7E-88AF-0942-8187-0D52FD815317}" type="presParOf" srcId="{BC5931A2-6896-3945-B3B6-F7C29D3756DA}" destId="{774BBB6F-8139-CC49-88AD-0017145E3E6A}" srcOrd="0" destOrd="0" presId="urn:microsoft.com/office/officeart/2005/8/layout/hierarchy2"/>
+    <dgm:cxn modelId="{85122FFA-FB23-C645-BBD0-68590EF2587A}" type="presParOf" srcId="{2488EE4C-9ED1-8E49-8D4B-5CCC4968AE80}" destId="{E10D512E-4A80-654F-8E77-D062247A163E}" srcOrd="11" destOrd="0" presId="urn:microsoft.com/office/officeart/2005/8/layout/hierarchy2"/>
+    <dgm:cxn modelId="{886201FD-6619-CD40-9BFC-546E50D74A2D}" type="presParOf" srcId="{E10D512E-4A80-654F-8E77-D062247A163E}" destId="{7959EFE9-A0C5-AC45-8C2F-25890353D4AF}" srcOrd="0" destOrd="0" presId="urn:microsoft.com/office/officeart/2005/8/layout/hierarchy2"/>
+    <dgm:cxn modelId="{113E32DC-8386-E144-A30F-47E9554F188C}" type="presParOf" srcId="{E10D512E-4A80-654F-8E77-D062247A163E}" destId="{8821E487-3411-6A49-9C8B-82D9432D727F}" srcOrd="1" destOrd="0" presId="urn:microsoft.com/office/officeart/2005/8/layout/hierarchy2"/>
+    <dgm:cxn modelId="{DA49A012-22E5-1941-AAC3-D17220725DFB}" type="presParOf" srcId="{8821E487-3411-6A49-9C8B-82D9432D727F}" destId="{BFC7CD84-FB69-CE48-AF21-484B1BAA8D8E}" srcOrd="0" destOrd="0" presId="urn:microsoft.com/office/officeart/2005/8/layout/hierarchy2"/>
+    <dgm:cxn modelId="{03F4D0FE-AC1F-484E-B5FA-ECDAAA772028}" type="presParOf" srcId="{BFC7CD84-FB69-CE48-AF21-484B1BAA8D8E}" destId="{98639AF3-59F4-4F46-9E47-C8D28240E573}" srcOrd="0" destOrd="0" presId="urn:microsoft.com/office/officeart/2005/8/layout/hierarchy2"/>
+    <dgm:cxn modelId="{46E13C78-A9ED-C64A-94C8-7ED3C110D683}" type="presParOf" srcId="{8821E487-3411-6A49-9C8B-82D9432D727F}" destId="{E6941F34-1F7F-F949-998E-6C67BE5EE9D6}" srcOrd="1" destOrd="0" presId="urn:microsoft.com/office/officeart/2005/8/layout/hierarchy2"/>
+    <dgm:cxn modelId="{301C0F36-848D-DA4E-A79A-1D8AE90ECD52}" type="presParOf" srcId="{E6941F34-1F7F-F949-998E-6C67BE5EE9D6}" destId="{61621038-6D7C-D942-B6CB-3A85CD20312E}" srcOrd="0" destOrd="0" presId="urn:microsoft.com/office/officeart/2005/8/layout/hierarchy2"/>
+    <dgm:cxn modelId="{81CD460F-42E3-A14E-B1BE-43A7290738CD}" type="presParOf" srcId="{E6941F34-1F7F-F949-998E-6C67BE5EE9D6}" destId="{AC448E85-65B5-0B44-A52A-FD17BC9D6BCA}" srcOrd="1" destOrd="0" presId="urn:microsoft.com/office/officeart/2005/8/layout/hierarchy2"/>
   </dgm:cxnLst>
   <dgm:bg/>
   <dgm:whole/>

</xml_diff>